<commit_message>
update 1.2 2 4
</commit_message>
<xml_diff>
--- a/Requirement Management/Software Requirement Specification/Use Case/Use-case_LocPhan/UC03.2.2.1 Manage Employee History.docx
+++ b/Requirement Management/Software Requirement Specification/Use Case/Use-case_LocPhan/UC03.2.2.1 Manage Employee History.docx
@@ -4,22 +4,1823 @@
   <w:body>
     <w:p>
       <w:pPr>
+        <w:pStyle w:val="ParagonSectionLabel"/>
+        <w:spacing w:line="312" w:lineRule="auto"/>
+        <w:rPr>
+          <w:rFonts w:ascii="Times New Roman" w:hAnsi="Times New Roman"/>
+        </w:rPr>
+      </w:pPr>
+      <w:bookmarkStart w:id="0" w:name="_Toc231720184"/>
+      <w:bookmarkStart w:id="1" w:name="_Toc216662734"/>
+      <w:bookmarkStart w:id="2" w:name="_Toc423410238"/>
+      <w:bookmarkStart w:id="3" w:name="_Toc425054504"/>
+      <w:r>
+        <w:rPr>
+          <w:rFonts w:ascii="Times New Roman" w:hAnsi="Times New Roman"/>
+        </w:rPr>
+        <w:t>Table of Contents</w:t>
+      </w:r>
+    </w:p>
+    <w:p>
+      <w:pPr>
+        <w:pStyle w:val="TOC1"/>
+        <w:tabs>
+          <w:tab w:val="left" w:pos="576"/>
+          <w:tab w:val="right" w:leader="dot" w:pos="9440"/>
+        </w:tabs>
+        <w:rPr>
+          <w:rFonts w:ascii="Times New Roman" w:hAnsi="Times New Roman"/>
+          <w:bCs w:val="0"/>
+          <w:iCs w:val="0"/>
+          <w:caps w:val="0"/>
+          <w:noProof/>
+          <w:sz w:val="24"/>
+        </w:rPr>
+      </w:pPr>
+      <w:r>
+        <w:rPr>
+          <w:rFonts w:ascii="Times New Roman" w:hAnsi="Times New Roman"/>
+        </w:rPr>
+        <w:fldChar w:fldCharType="begin"/>
+      </w:r>
+      <w:r>
+        <w:rPr>
+          <w:rFonts w:ascii="Times New Roman" w:hAnsi="Times New Roman"/>
+        </w:rPr>
+        <w:instrText xml:space="preserve"> TOC \o "1-3" \h \z \u </w:instrText>
+      </w:r>
+      <w:r>
+        <w:rPr>
+          <w:rFonts w:ascii="Times New Roman" w:hAnsi="Times New Roman"/>
+        </w:rPr>
+        <w:fldChar w:fldCharType="separate"/>
+      </w:r>
+      <w:hyperlink w:anchor="_Toc231720184" w:history="1">
+        <w:r>
+          <w:rPr>
+            <w:rStyle w:val="Hyperlink"/>
+            <w:rFonts w:ascii="Times New Roman" w:hAnsi="Times New Roman"/>
+            <w:noProof/>
+            <w:color w:val="auto"/>
+            <w:u w:val="none"/>
+          </w:rPr>
+          <w:t>1</w:t>
+        </w:r>
+        <w:r>
+          <w:rPr>
+            <w:rFonts w:ascii="Times New Roman" w:hAnsi="Times New Roman"/>
+            <w:bCs w:val="0"/>
+            <w:iCs w:val="0"/>
+            <w:caps w:val="0"/>
+            <w:noProof/>
+            <w:sz w:val="24"/>
+          </w:rPr>
+          <w:tab/>
+        </w:r>
+        <w:r>
+          <w:rPr>
+            <w:rStyle w:val="Hyperlink"/>
+            <w:rFonts w:ascii="Times New Roman" w:hAnsi="Times New Roman"/>
+            <w:noProof/>
+            <w:color w:val="auto"/>
+            <w:u w:val="none"/>
+          </w:rPr>
+          <w:t>Use Case Description</w:t>
+        </w:r>
+        <w:r>
+          <w:rPr>
+            <w:rFonts w:ascii="Times New Roman" w:hAnsi="Times New Roman"/>
+            <w:noProof/>
+            <w:webHidden/>
+          </w:rPr>
+          <w:tab/>
+        </w:r>
+      </w:hyperlink>
+      <w:r>
+        <w:rPr>
+          <w:rStyle w:val="Hyperlink"/>
+          <w:rFonts w:ascii="Times New Roman" w:hAnsi="Times New Roman"/>
+          <w:noProof/>
+          <w:color w:val="auto"/>
+          <w:u w:val="none"/>
+        </w:rPr>
+        <w:t>2</w:t>
+      </w:r>
+    </w:p>
+    <w:p>
+      <w:pPr>
+        <w:pStyle w:val="TOC2"/>
+        <w:tabs>
+          <w:tab w:val="left" w:pos="1094"/>
+          <w:tab w:val="right" w:leader="dot" w:pos="9440"/>
+        </w:tabs>
+        <w:rPr>
+          <w:rFonts w:ascii="Times New Roman" w:hAnsi="Times New Roman"/>
+          <w:smallCaps w:val="0"/>
+          <w:noProof/>
+          <w:sz w:val="24"/>
+        </w:rPr>
+      </w:pPr>
+      <w:hyperlink w:anchor="_Toc231720185" w:history="1">
+        <w:r>
+          <w:rPr>
+            <w:rStyle w:val="Hyperlink"/>
+            <w:rFonts w:ascii="Times New Roman" w:hAnsi="Times New Roman"/>
+            <w:noProof/>
+            <w:color w:val="auto"/>
+            <w:u w:val="none"/>
+          </w:rPr>
+          <w:t>1.1</w:t>
+        </w:r>
+        <w:r>
+          <w:rPr>
+            <w:rFonts w:ascii="Times New Roman" w:hAnsi="Times New Roman"/>
+            <w:smallCaps w:val="0"/>
+            <w:noProof/>
+            <w:sz w:val="24"/>
+          </w:rPr>
+          <w:tab/>
+        </w:r>
+        <w:r>
+          <w:rPr>
+            <w:rStyle w:val="Hyperlink"/>
+            <w:rFonts w:ascii="Times New Roman" w:hAnsi="Times New Roman"/>
+            <w:noProof/>
+            <w:color w:val="auto"/>
+            <w:u w:val="none"/>
+          </w:rPr>
+          <w:t>Brief Description</w:t>
+        </w:r>
+        <w:r>
+          <w:rPr>
+            <w:rFonts w:ascii="Times New Roman" w:hAnsi="Times New Roman"/>
+            <w:noProof/>
+            <w:webHidden/>
+          </w:rPr>
+          <w:tab/>
+        </w:r>
+        <w:r>
+          <w:rPr>
+            <w:rFonts w:ascii="Times New Roman" w:hAnsi="Times New Roman"/>
+            <w:noProof/>
+            <w:webHidden/>
+          </w:rPr>
+          <w:t>2</w:t>
+        </w:r>
+      </w:hyperlink>
+    </w:p>
+    <w:p>
+      <w:pPr>
+        <w:pStyle w:val="TOC2"/>
+        <w:tabs>
+          <w:tab w:val="left" w:pos="1094"/>
+          <w:tab w:val="right" w:leader="dot" w:pos="9440"/>
+        </w:tabs>
+        <w:rPr>
+          <w:rFonts w:ascii="Times New Roman" w:hAnsi="Times New Roman"/>
+          <w:smallCaps w:val="0"/>
+          <w:noProof/>
+          <w:sz w:val="24"/>
+        </w:rPr>
+      </w:pPr>
+      <w:hyperlink w:anchor="_Toc231720186" w:history="1">
+        <w:r>
+          <w:rPr>
+            <w:rStyle w:val="Hyperlink"/>
+            <w:rFonts w:ascii="Times New Roman" w:hAnsi="Times New Roman"/>
+            <w:noProof/>
+            <w:color w:val="auto"/>
+            <w:u w:val="none"/>
+          </w:rPr>
+          <w:t>1.2</w:t>
+        </w:r>
+        <w:r>
+          <w:rPr>
+            <w:rFonts w:ascii="Times New Roman" w:hAnsi="Times New Roman"/>
+            <w:smallCaps w:val="0"/>
+            <w:noProof/>
+            <w:sz w:val="24"/>
+          </w:rPr>
+          <w:tab/>
+        </w:r>
+        <w:r>
+          <w:rPr>
+            <w:rStyle w:val="Hyperlink"/>
+            <w:rFonts w:ascii="Times New Roman" w:hAnsi="Times New Roman"/>
+            <w:noProof/>
+            <w:color w:val="auto"/>
+            <w:u w:val="none"/>
+          </w:rPr>
+          <w:t>Actors and UC Associations</w:t>
+        </w:r>
+        <w:r>
+          <w:rPr>
+            <w:rFonts w:ascii="Times New Roman" w:hAnsi="Times New Roman"/>
+            <w:noProof/>
+            <w:webHidden/>
+          </w:rPr>
+          <w:tab/>
+        </w:r>
+        <w:r>
+          <w:rPr>
+            <w:rFonts w:ascii="Times New Roman" w:hAnsi="Times New Roman"/>
+            <w:noProof/>
+            <w:webHidden/>
+          </w:rPr>
+          <w:t>2</w:t>
+        </w:r>
+      </w:hyperlink>
+    </w:p>
+    <w:p>
+      <w:pPr>
+        <w:pStyle w:val="TOC1"/>
+        <w:tabs>
+          <w:tab w:val="left" w:pos="576"/>
+          <w:tab w:val="right" w:leader="dot" w:pos="9440"/>
+        </w:tabs>
+        <w:rPr>
+          <w:rFonts w:ascii="Times New Roman" w:hAnsi="Times New Roman"/>
+          <w:bCs w:val="0"/>
+          <w:iCs w:val="0"/>
+          <w:caps w:val="0"/>
+          <w:noProof/>
+          <w:sz w:val="24"/>
+        </w:rPr>
+      </w:pPr>
+      <w:hyperlink w:anchor="_Toc231720187" w:history="1">
+        <w:r>
+          <w:rPr>
+            <w:rStyle w:val="Hyperlink"/>
+            <w:rFonts w:ascii="Times New Roman" w:hAnsi="Times New Roman"/>
+            <w:noProof/>
+            <w:color w:val="auto"/>
+            <w:u w:val="none"/>
+          </w:rPr>
+          <w:t>2</w:t>
+        </w:r>
+        <w:r>
+          <w:rPr>
+            <w:rFonts w:ascii="Times New Roman" w:hAnsi="Times New Roman"/>
+            <w:bCs w:val="0"/>
+            <w:iCs w:val="0"/>
+            <w:caps w:val="0"/>
+            <w:noProof/>
+            <w:sz w:val="24"/>
+          </w:rPr>
+          <w:tab/>
+        </w:r>
+        <w:r>
+          <w:rPr>
+            <w:rStyle w:val="Hyperlink"/>
+            <w:rFonts w:ascii="Times New Roman" w:hAnsi="Times New Roman"/>
+            <w:noProof/>
+            <w:color w:val="auto"/>
+            <w:u w:val="none"/>
+          </w:rPr>
+          <w:t>Pre-conditions</w:t>
+        </w:r>
+        <w:r>
+          <w:rPr>
+            <w:rFonts w:ascii="Times New Roman" w:hAnsi="Times New Roman"/>
+            <w:noProof/>
+            <w:webHidden/>
+          </w:rPr>
+          <w:tab/>
+        </w:r>
+        <w:r>
+          <w:rPr>
+            <w:rFonts w:ascii="Times New Roman" w:hAnsi="Times New Roman"/>
+            <w:noProof/>
+            <w:webHidden/>
+          </w:rPr>
+          <w:t>2</w:t>
+        </w:r>
+      </w:hyperlink>
+    </w:p>
+    <w:p>
+      <w:pPr>
+        <w:pStyle w:val="TOC1"/>
+        <w:tabs>
+          <w:tab w:val="left" w:pos="576"/>
+          <w:tab w:val="right" w:leader="dot" w:pos="9440"/>
+        </w:tabs>
+        <w:rPr>
+          <w:rFonts w:ascii="Times New Roman" w:hAnsi="Times New Roman"/>
+          <w:bCs w:val="0"/>
+          <w:iCs w:val="0"/>
+          <w:caps w:val="0"/>
+          <w:noProof/>
+          <w:sz w:val="24"/>
+        </w:rPr>
+      </w:pPr>
+      <w:hyperlink w:anchor="_Toc231720188" w:history="1">
+        <w:r>
+          <w:rPr>
+            <w:rStyle w:val="Hyperlink"/>
+            <w:rFonts w:ascii="Times New Roman" w:hAnsi="Times New Roman"/>
+            <w:noProof/>
+            <w:color w:val="auto"/>
+            <w:u w:val="none"/>
+          </w:rPr>
+          <w:t>3</w:t>
+        </w:r>
+        <w:r>
+          <w:rPr>
+            <w:rFonts w:ascii="Times New Roman" w:hAnsi="Times New Roman"/>
+            <w:bCs w:val="0"/>
+            <w:iCs w:val="0"/>
+            <w:caps w:val="0"/>
+            <w:noProof/>
+            <w:sz w:val="24"/>
+          </w:rPr>
+          <w:tab/>
+        </w:r>
+        <w:r>
+          <w:rPr>
+            <w:rStyle w:val="Hyperlink"/>
+            <w:rFonts w:ascii="Times New Roman" w:hAnsi="Times New Roman"/>
+            <w:noProof/>
+            <w:color w:val="auto"/>
+            <w:u w:val="none"/>
+          </w:rPr>
+          <w:t>Post-conditions</w:t>
+        </w:r>
+        <w:r>
+          <w:rPr>
+            <w:rFonts w:ascii="Times New Roman" w:hAnsi="Times New Roman"/>
+            <w:noProof/>
+            <w:webHidden/>
+          </w:rPr>
+          <w:tab/>
+        </w:r>
+        <w:r>
+          <w:rPr>
+            <w:rFonts w:ascii="Times New Roman" w:hAnsi="Times New Roman"/>
+            <w:noProof/>
+            <w:webHidden/>
+          </w:rPr>
+          <w:t>2</w:t>
+        </w:r>
+      </w:hyperlink>
+    </w:p>
+    <w:p>
+      <w:pPr>
+        <w:pStyle w:val="TOC1"/>
+        <w:tabs>
+          <w:tab w:val="left" w:pos="576"/>
+          <w:tab w:val="right" w:leader="dot" w:pos="9440"/>
+        </w:tabs>
+        <w:rPr>
+          <w:rFonts w:ascii="Times New Roman" w:hAnsi="Times New Roman"/>
+          <w:bCs w:val="0"/>
+          <w:iCs w:val="0"/>
+          <w:caps w:val="0"/>
+          <w:noProof/>
+          <w:sz w:val="24"/>
+        </w:rPr>
+      </w:pPr>
+      <w:hyperlink w:anchor="_Toc231720189" w:history="1">
+        <w:r>
+          <w:rPr>
+            <w:rStyle w:val="Hyperlink"/>
+            <w:rFonts w:ascii="Times New Roman" w:hAnsi="Times New Roman"/>
+            <w:noProof/>
+            <w:color w:val="auto"/>
+            <w:u w:val="none"/>
+          </w:rPr>
+          <w:t>4</w:t>
+        </w:r>
+        <w:r>
+          <w:rPr>
+            <w:rFonts w:ascii="Times New Roman" w:hAnsi="Times New Roman"/>
+            <w:bCs w:val="0"/>
+            <w:iCs w:val="0"/>
+            <w:caps w:val="0"/>
+            <w:noProof/>
+            <w:sz w:val="24"/>
+          </w:rPr>
+          <w:tab/>
+        </w:r>
+        <w:r>
+          <w:rPr>
+            <w:rStyle w:val="Hyperlink"/>
+            <w:rFonts w:ascii="Times New Roman" w:hAnsi="Times New Roman"/>
+            <w:noProof/>
+            <w:color w:val="auto"/>
+            <w:u w:val="none"/>
+          </w:rPr>
+          <w:t>Flow of Events</w:t>
+        </w:r>
+        <w:r>
+          <w:rPr>
+            <w:rFonts w:ascii="Times New Roman" w:hAnsi="Times New Roman"/>
+            <w:noProof/>
+            <w:webHidden/>
+          </w:rPr>
+          <w:tab/>
+        </w:r>
+        <w:r>
+          <w:rPr>
+            <w:rFonts w:ascii="Times New Roman" w:hAnsi="Times New Roman"/>
+            <w:noProof/>
+            <w:webHidden/>
+          </w:rPr>
+          <w:t>2</w:t>
+        </w:r>
+      </w:hyperlink>
+    </w:p>
+    <w:p>
+      <w:pPr>
+        <w:pStyle w:val="TOC2"/>
+        <w:tabs>
+          <w:tab w:val="left" w:pos="1094"/>
+          <w:tab w:val="right" w:leader="dot" w:pos="9440"/>
+        </w:tabs>
+        <w:rPr>
+          <w:rFonts w:ascii="Times New Roman" w:hAnsi="Times New Roman"/>
+          <w:smallCaps w:val="0"/>
+          <w:noProof/>
+          <w:sz w:val="24"/>
+        </w:rPr>
+      </w:pPr>
+      <w:hyperlink w:anchor="_Toc231720190" w:history="1">
+        <w:r>
+          <w:rPr>
+            <w:rStyle w:val="Hyperlink"/>
+            <w:rFonts w:ascii="Times New Roman" w:hAnsi="Times New Roman"/>
+            <w:noProof/>
+            <w:color w:val="auto"/>
+            <w:u w:val="none"/>
+          </w:rPr>
+          <w:t>4.1</w:t>
+        </w:r>
+        <w:r>
+          <w:rPr>
+            <w:rFonts w:ascii="Times New Roman" w:hAnsi="Times New Roman"/>
+            <w:smallCaps w:val="0"/>
+            <w:noProof/>
+            <w:sz w:val="24"/>
+          </w:rPr>
+          <w:tab/>
+        </w:r>
+        <w:r>
+          <w:rPr>
+            <w:rStyle w:val="Hyperlink"/>
+            <w:rFonts w:ascii="Times New Roman" w:hAnsi="Times New Roman"/>
+            <w:noProof/>
+            <w:color w:val="auto"/>
+            <w:u w:val="none"/>
+          </w:rPr>
+          <w:t>Basic Flow – View information</w:t>
+        </w:r>
+        <w:r>
+          <w:rPr>
+            <w:rFonts w:ascii="Times New Roman" w:hAnsi="Times New Roman"/>
+            <w:noProof/>
+            <w:webHidden/>
+          </w:rPr>
+          <w:tab/>
+        </w:r>
+        <w:r>
+          <w:rPr>
+            <w:rFonts w:ascii="Times New Roman" w:hAnsi="Times New Roman"/>
+            <w:noProof/>
+            <w:webHidden/>
+          </w:rPr>
+          <w:t>2</w:t>
+        </w:r>
+      </w:hyperlink>
+    </w:p>
+    <w:p>
+      <w:pPr>
+        <w:pStyle w:val="TOC2"/>
+        <w:tabs>
+          <w:tab w:val="left" w:pos="1094"/>
+          <w:tab w:val="right" w:leader="dot" w:pos="9440"/>
+        </w:tabs>
+        <w:rPr>
+          <w:rFonts w:ascii="Times New Roman" w:hAnsi="Times New Roman"/>
+          <w:smallCaps w:val="0"/>
+          <w:noProof/>
+          <w:sz w:val="24"/>
+        </w:rPr>
+      </w:pPr>
+      <w:hyperlink w:anchor="_Toc231720191" w:history="1">
+        <w:r>
+          <w:rPr>
+            <w:rStyle w:val="Hyperlink"/>
+            <w:rFonts w:ascii="Times New Roman" w:hAnsi="Times New Roman"/>
+            <w:noProof/>
+            <w:color w:val="auto"/>
+            <w:u w:val="none"/>
+          </w:rPr>
+          <w:t>4.2</w:t>
+        </w:r>
+        <w:r>
+          <w:rPr>
+            <w:rFonts w:ascii="Times New Roman" w:hAnsi="Times New Roman"/>
+            <w:smallCaps w:val="0"/>
+            <w:noProof/>
+            <w:sz w:val="24"/>
+          </w:rPr>
+          <w:tab/>
+        </w:r>
+        <w:r>
+          <w:rPr>
+            <w:rStyle w:val="Hyperlink"/>
+            <w:rFonts w:ascii="Times New Roman" w:hAnsi="Times New Roman"/>
+            <w:noProof/>
+            <w:color w:val="auto"/>
+            <w:u w:val="none"/>
+          </w:rPr>
+          <w:t>Alternati</w:t>
+        </w:r>
+        <w:r>
+          <w:rPr>
+            <w:rStyle w:val="Hyperlink"/>
+            <w:rFonts w:ascii="Times New Roman" w:hAnsi="Times New Roman"/>
+            <w:noProof/>
+            <w:color w:val="auto"/>
+            <w:u w:val="none"/>
+          </w:rPr>
+          <w:t>ve Flow 1 – Add new information</w:t>
+        </w:r>
+        <w:r>
+          <w:rPr>
+            <w:rFonts w:ascii="Times New Roman" w:hAnsi="Times New Roman"/>
+            <w:noProof/>
+            <w:webHidden/>
+          </w:rPr>
+          <w:tab/>
+        </w:r>
+        <w:r>
+          <w:rPr>
+            <w:rFonts w:ascii="Times New Roman" w:hAnsi="Times New Roman"/>
+            <w:noProof/>
+            <w:webHidden/>
+          </w:rPr>
+          <w:t>3</w:t>
+        </w:r>
+      </w:hyperlink>
+    </w:p>
+    <w:p>
+      <w:pPr>
+        <w:pStyle w:val="TOC3"/>
+        <w:tabs>
+          <w:tab w:val="left" w:pos="1757"/>
+          <w:tab w:val="right" w:leader="dot" w:pos="9440"/>
+        </w:tabs>
+        <w:rPr>
+          <w:rFonts w:ascii="Times New Roman" w:hAnsi="Times New Roman"/>
+          <w:b/>
+          <w:iCs w:val="0"/>
+          <w:noProof/>
+          <w:sz w:val="24"/>
+        </w:rPr>
+      </w:pPr>
+      <w:hyperlink w:anchor="_Toc231720192" w:history="1">
+        <w:r>
+          <w:rPr>
+            <w:rStyle w:val="Hyperlink"/>
+            <w:rFonts w:ascii="Times New Roman" w:hAnsi="Times New Roman"/>
+            <w:b/>
+            <w:noProof/>
+            <w:color w:val="auto"/>
+            <w:u w:val="none"/>
+          </w:rPr>
+          <w:t>4.2.1</w:t>
+        </w:r>
+        <w:r>
+          <w:rPr>
+            <w:rFonts w:ascii="Times New Roman" w:hAnsi="Times New Roman"/>
+            <w:b/>
+            <w:iCs w:val="0"/>
+            <w:noProof/>
+            <w:sz w:val="24"/>
+          </w:rPr>
+          <w:tab/>
+        </w:r>
+        <w:r>
+          <w:rPr>
+            <w:rStyle w:val="Hyperlink"/>
+            <w:rFonts w:ascii="Times New Roman" w:hAnsi="Times New Roman"/>
+            <w:b/>
+            <w:noProof/>
+            <w:color w:val="auto"/>
+            <w:u w:val="none"/>
+          </w:rPr>
+          <w:t>Main Flow</w:t>
+        </w:r>
+        <w:r>
+          <w:rPr>
+            <w:rFonts w:ascii="Times New Roman" w:hAnsi="Times New Roman"/>
+            <w:b/>
+            <w:noProof/>
+            <w:webHidden/>
+          </w:rPr>
+          <w:tab/>
+        </w:r>
+        <w:r>
+          <w:rPr>
+            <w:rFonts w:ascii="Times New Roman" w:hAnsi="Times New Roman"/>
+            <w:b/>
+            <w:noProof/>
+            <w:webHidden/>
+          </w:rPr>
+          <w:t>3</w:t>
+        </w:r>
+      </w:hyperlink>
+    </w:p>
+    <w:p>
+      <w:pPr>
+        <w:pStyle w:val="TOC3"/>
+        <w:tabs>
+          <w:tab w:val="left" w:pos="1757"/>
+          <w:tab w:val="right" w:leader="dot" w:pos="9440"/>
+        </w:tabs>
+        <w:rPr>
+          <w:rFonts w:ascii="Times New Roman" w:hAnsi="Times New Roman"/>
+          <w:b/>
+          <w:iCs w:val="0"/>
+          <w:noProof/>
+          <w:sz w:val="24"/>
+        </w:rPr>
+      </w:pPr>
+      <w:hyperlink w:anchor="_Toc231720193" w:history="1">
+        <w:r>
+          <w:rPr>
+            <w:rStyle w:val="Hyperlink"/>
+            <w:rFonts w:ascii="Times New Roman" w:hAnsi="Times New Roman"/>
+            <w:b/>
+            <w:noProof/>
+            <w:color w:val="auto"/>
+            <w:u w:val="none"/>
+          </w:rPr>
+          <w:t>4.2.2</w:t>
+        </w:r>
+        <w:r>
+          <w:rPr>
+            <w:rFonts w:ascii="Times New Roman" w:hAnsi="Times New Roman"/>
+            <w:b/>
+            <w:iCs w:val="0"/>
+            <w:noProof/>
+            <w:sz w:val="24"/>
+          </w:rPr>
+          <w:tab/>
+        </w:r>
+        <w:r>
+          <w:rPr>
+            <w:rStyle w:val="Hyperlink"/>
+            <w:rFonts w:ascii="Times New Roman" w:hAnsi="Times New Roman"/>
+            <w:b/>
+            <w:noProof/>
+            <w:color w:val="auto"/>
+            <w:u w:val="none"/>
+          </w:rPr>
+          <w:t>GUIs</w:t>
+        </w:r>
+        <w:r>
+          <w:rPr>
+            <w:rFonts w:ascii="Times New Roman" w:hAnsi="Times New Roman"/>
+            <w:b/>
+            <w:noProof/>
+            <w:webHidden/>
+          </w:rPr>
+          <w:tab/>
+        </w:r>
+        <w:r>
+          <w:rPr>
+            <w:rFonts w:ascii="Times New Roman" w:hAnsi="Times New Roman"/>
+            <w:b/>
+            <w:noProof/>
+            <w:webHidden/>
+          </w:rPr>
+          <w:t>3</w:t>
+        </w:r>
+      </w:hyperlink>
+    </w:p>
+    <w:p>
+      <w:pPr>
+        <w:pStyle w:val="TOC2"/>
+        <w:tabs>
+          <w:tab w:val="left" w:pos="1094"/>
+          <w:tab w:val="right" w:leader="dot" w:pos="9440"/>
+        </w:tabs>
+        <w:rPr>
+          <w:rFonts w:ascii="Times New Roman" w:hAnsi="Times New Roman"/>
+          <w:smallCaps w:val="0"/>
+          <w:noProof/>
+          <w:sz w:val="24"/>
+        </w:rPr>
+      </w:pPr>
+      <w:hyperlink w:anchor="_Toc231720194" w:history="1">
+        <w:r>
+          <w:rPr>
+            <w:rStyle w:val="Hyperlink"/>
+            <w:rFonts w:ascii="Times New Roman" w:hAnsi="Times New Roman"/>
+            <w:noProof/>
+            <w:color w:val="auto"/>
+            <w:u w:val="none"/>
+          </w:rPr>
+          <w:t>4.3</w:t>
+        </w:r>
+        <w:r>
+          <w:rPr>
+            <w:rFonts w:ascii="Times New Roman" w:hAnsi="Times New Roman"/>
+            <w:smallCaps w:val="0"/>
+            <w:noProof/>
+            <w:sz w:val="24"/>
+          </w:rPr>
+          <w:tab/>
+        </w:r>
+        <w:r>
+          <w:rPr>
+            <w:rStyle w:val="Hyperlink"/>
+            <w:rFonts w:ascii="Times New Roman" w:hAnsi="Times New Roman"/>
+            <w:noProof/>
+            <w:color w:val="auto"/>
+            <w:u w:val="none"/>
+          </w:rPr>
+          <w:t>Alt</w:t>
+        </w:r>
+        <w:r>
+          <w:rPr>
+            <w:rStyle w:val="Hyperlink"/>
+            <w:rFonts w:ascii="Times New Roman" w:hAnsi="Times New Roman"/>
+            <w:noProof/>
+            <w:color w:val="auto"/>
+            <w:u w:val="none"/>
+          </w:rPr>
+          <w:t>ernative Flow 2 – Edit information</w:t>
+        </w:r>
+        <w:r>
+          <w:rPr>
+            <w:rFonts w:ascii="Times New Roman" w:hAnsi="Times New Roman"/>
+            <w:noProof/>
+            <w:webHidden/>
+          </w:rPr>
+          <w:tab/>
+        </w:r>
+        <w:r>
+          <w:rPr>
+            <w:rFonts w:ascii="Times New Roman" w:hAnsi="Times New Roman"/>
+            <w:noProof/>
+            <w:webHidden/>
+          </w:rPr>
+          <w:t>3</w:t>
+        </w:r>
+      </w:hyperlink>
+    </w:p>
+    <w:p>
+      <w:pPr>
+        <w:pStyle w:val="TOC3"/>
+        <w:tabs>
+          <w:tab w:val="left" w:pos="1757"/>
+          <w:tab w:val="right" w:leader="dot" w:pos="9440"/>
+        </w:tabs>
+        <w:rPr>
+          <w:rFonts w:ascii="Times New Roman" w:hAnsi="Times New Roman"/>
+          <w:b/>
+          <w:iCs w:val="0"/>
+          <w:noProof/>
+          <w:sz w:val="24"/>
+        </w:rPr>
+      </w:pPr>
+      <w:hyperlink w:anchor="_Toc231720195" w:history="1">
+        <w:r>
+          <w:rPr>
+            <w:rStyle w:val="Hyperlink"/>
+            <w:rFonts w:ascii="Times New Roman" w:hAnsi="Times New Roman"/>
+            <w:b/>
+            <w:noProof/>
+            <w:color w:val="auto"/>
+            <w:u w:val="none"/>
+          </w:rPr>
+          <w:t>4.3.1</w:t>
+        </w:r>
+        <w:r>
+          <w:rPr>
+            <w:rFonts w:ascii="Times New Roman" w:hAnsi="Times New Roman"/>
+            <w:b/>
+            <w:iCs w:val="0"/>
+            <w:noProof/>
+            <w:sz w:val="24"/>
+          </w:rPr>
+          <w:tab/>
+        </w:r>
+        <w:r>
+          <w:rPr>
+            <w:rStyle w:val="Hyperlink"/>
+            <w:rFonts w:ascii="Times New Roman" w:hAnsi="Times New Roman"/>
+            <w:b/>
+            <w:noProof/>
+            <w:color w:val="auto"/>
+            <w:u w:val="none"/>
+          </w:rPr>
+          <w:t>Main flow</w:t>
+        </w:r>
+        <w:r>
+          <w:rPr>
+            <w:rFonts w:ascii="Times New Roman" w:hAnsi="Times New Roman"/>
+            <w:b/>
+            <w:noProof/>
+            <w:webHidden/>
+          </w:rPr>
+          <w:tab/>
+        </w:r>
+        <w:r>
+          <w:rPr>
+            <w:rFonts w:ascii="Times New Roman" w:hAnsi="Times New Roman"/>
+            <w:b/>
+            <w:noProof/>
+            <w:webHidden/>
+          </w:rPr>
+          <w:t>3</w:t>
+        </w:r>
+      </w:hyperlink>
+    </w:p>
+    <w:p>
+      <w:pPr>
+        <w:pStyle w:val="TOC2"/>
+        <w:tabs>
+          <w:tab w:val="left" w:pos="1094"/>
+          <w:tab w:val="right" w:leader="dot" w:pos="9440"/>
+        </w:tabs>
+        <w:rPr>
+          <w:rFonts w:ascii="Times New Roman" w:hAnsi="Times New Roman"/>
+          <w:smallCaps w:val="0"/>
+          <w:noProof/>
+          <w:sz w:val="24"/>
+        </w:rPr>
+      </w:pPr>
+      <w:hyperlink w:anchor="_Toc231720196" w:history="1">
+        <w:r>
+          <w:rPr>
+            <w:rStyle w:val="Hyperlink"/>
+            <w:rFonts w:ascii="Times New Roman" w:hAnsi="Times New Roman"/>
+            <w:noProof/>
+            <w:color w:val="auto"/>
+            <w:u w:val="none"/>
+          </w:rPr>
+          <w:t>4.4</w:t>
+        </w:r>
+        <w:r>
+          <w:rPr>
+            <w:rFonts w:ascii="Times New Roman" w:hAnsi="Times New Roman"/>
+            <w:smallCaps w:val="0"/>
+            <w:noProof/>
+            <w:sz w:val="24"/>
+          </w:rPr>
+          <w:tab/>
+        </w:r>
+        <w:r>
+          <w:rPr>
+            <w:rStyle w:val="Hyperlink"/>
+            <w:rFonts w:ascii="Times New Roman" w:hAnsi="Times New Roman"/>
+            <w:noProof/>
+            <w:color w:val="auto"/>
+            <w:u w:val="none"/>
+          </w:rPr>
+          <w:t>Alt</w:t>
+        </w:r>
+        <w:r>
+          <w:rPr>
+            <w:rStyle w:val="Hyperlink"/>
+            <w:rFonts w:ascii="Times New Roman" w:hAnsi="Times New Roman"/>
+            <w:noProof/>
+            <w:color w:val="auto"/>
+            <w:u w:val="none"/>
+          </w:rPr>
+          <w:t>ernative Flow 3 – Delete Information</w:t>
+        </w:r>
+        <w:r>
+          <w:rPr>
+            <w:rFonts w:ascii="Times New Roman" w:hAnsi="Times New Roman"/>
+            <w:noProof/>
+            <w:webHidden/>
+          </w:rPr>
+          <w:tab/>
+        </w:r>
+        <w:r>
+          <w:rPr>
+            <w:rFonts w:ascii="Times New Roman" w:hAnsi="Times New Roman"/>
+            <w:noProof/>
+            <w:webHidden/>
+          </w:rPr>
+          <w:t>3</w:t>
+        </w:r>
+      </w:hyperlink>
+    </w:p>
+    <w:p>
+      <w:pPr>
+        <w:pStyle w:val="TOC2"/>
+        <w:tabs>
+          <w:tab w:val="left" w:pos="1094"/>
+          <w:tab w:val="right" w:leader="dot" w:pos="9440"/>
+        </w:tabs>
+        <w:rPr>
+          <w:rFonts w:ascii="Times New Roman" w:hAnsi="Times New Roman"/>
+          <w:smallCaps w:val="0"/>
+          <w:noProof/>
+          <w:sz w:val="24"/>
+        </w:rPr>
+      </w:pPr>
+      <w:hyperlink w:anchor="_Toc231720197" w:history="1">
+        <w:r>
+          <w:rPr>
+            <w:rStyle w:val="Hyperlink"/>
+            <w:rFonts w:ascii="Times New Roman" w:hAnsi="Times New Roman"/>
+            <w:noProof/>
+            <w:color w:val="auto"/>
+            <w:u w:val="none"/>
+          </w:rPr>
+          <w:t>4.5</w:t>
+        </w:r>
+        <w:r>
+          <w:rPr>
+            <w:rFonts w:ascii="Times New Roman" w:hAnsi="Times New Roman"/>
+            <w:smallCaps w:val="0"/>
+            <w:noProof/>
+            <w:sz w:val="24"/>
+          </w:rPr>
+          <w:tab/>
+        </w:r>
+        <w:r>
+          <w:rPr>
+            <w:rStyle w:val="Hyperlink"/>
+            <w:rFonts w:ascii="Times New Roman" w:hAnsi="Times New Roman"/>
+            <w:noProof/>
+            <w:color w:val="auto"/>
+            <w:u w:val="none"/>
+          </w:rPr>
+          <w:t>Alter</w:t>
+        </w:r>
+        <w:r>
+          <w:rPr>
+            <w:rStyle w:val="Hyperlink"/>
+            <w:rFonts w:ascii="Times New Roman" w:hAnsi="Times New Roman"/>
+            <w:noProof/>
+            <w:color w:val="auto"/>
+            <w:u w:val="none"/>
+          </w:rPr>
+          <w:t>native Flow 4 – Search information</w:t>
+        </w:r>
+        <w:r>
+          <w:rPr>
+            <w:rFonts w:ascii="Times New Roman" w:hAnsi="Times New Roman"/>
+            <w:noProof/>
+            <w:webHidden/>
+          </w:rPr>
+          <w:tab/>
+        </w:r>
+        <w:r>
+          <w:rPr>
+            <w:rFonts w:ascii="Times New Roman" w:hAnsi="Times New Roman"/>
+            <w:noProof/>
+            <w:webHidden/>
+          </w:rPr>
+          <w:t>3</w:t>
+        </w:r>
+      </w:hyperlink>
+    </w:p>
+    <w:p>
+      <w:pPr>
+        <w:pStyle w:val="TOC3"/>
+        <w:tabs>
+          <w:tab w:val="left" w:pos="1757"/>
+          <w:tab w:val="right" w:leader="dot" w:pos="9440"/>
+        </w:tabs>
+        <w:rPr>
+          <w:rFonts w:ascii="Times New Roman" w:hAnsi="Times New Roman"/>
+          <w:b/>
+          <w:iCs w:val="0"/>
+          <w:noProof/>
+          <w:sz w:val="24"/>
+        </w:rPr>
+      </w:pPr>
+      <w:hyperlink w:anchor="_Toc231720198" w:history="1">
+        <w:r>
+          <w:rPr>
+            <w:rStyle w:val="Hyperlink"/>
+            <w:rFonts w:ascii="Times New Roman" w:hAnsi="Times New Roman"/>
+            <w:b/>
+            <w:noProof/>
+            <w:color w:val="auto"/>
+            <w:u w:val="none"/>
+          </w:rPr>
+          <w:t>4.5.1</w:t>
+        </w:r>
+        <w:r>
+          <w:rPr>
+            <w:rFonts w:ascii="Times New Roman" w:hAnsi="Times New Roman"/>
+            <w:b/>
+            <w:iCs w:val="0"/>
+            <w:noProof/>
+            <w:sz w:val="24"/>
+          </w:rPr>
+          <w:tab/>
+        </w:r>
+        <w:r>
+          <w:rPr>
+            <w:rStyle w:val="Hyperlink"/>
+            <w:rFonts w:ascii="Times New Roman" w:hAnsi="Times New Roman"/>
+            <w:b/>
+            <w:noProof/>
+            <w:color w:val="auto"/>
+            <w:u w:val="none"/>
+          </w:rPr>
+          <w:t>Main flow</w:t>
+        </w:r>
+        <w:r>
+          <w:rPr>
+            <w:rFonts w:ascii="Times New Roman" w:hAnsi="Times New Roman"/>
+            <w:b/>
+            <w:noProof/>
+            <w:webHidden/>
+          </w:rPr>
+          <w:tab/>
+        </w:r>
+        <w:r>
+          <w:rPr>
+            <w:rFonts w:ascii="Times New Roman" w:hAnsi="Times New Roman"/>
+            <w:b/>
+            <w:noProof/>
+            <w:webHidden/>
+          </w:rPr>
+          <w:t>3</w:t>
+        </w:r>
+      </w:hyperlink>
+    </w:p>
+    <w:p>
+      <w:pPr>
+        <w:pStyle w:val="TOC2"/>
+        <w:tabs>
+          <w:tab w:val="left" w:pos="1094"/>
+          <w:tab w:val="right" w:leader="dot" w:pos="9440"/>
+        </w:tabs>
+        <w:rPr>
+          <w:rFonts w:ascii="Times New Roman" w:hAnsi="Times New Roman"/>
+          <w:smallCaps w:val="0"/>
+          <w:noProof/>
+          <w:sz w:val="24"/>
+        </w:rPr>
+      </w:pPr>
+      <w:hyperlink w:anchor="_Toc231720200" w:history="1">
+        <w:r>
+          <w:rPr>
+            <w:rStyle w:val="Hyperlink"/>
+            <w:rFonts w:ascii="Times New Roman" w:hAnsi="Times New Roman"/>
+            <w:noProof/>
+            <w:color w:val="auto"/>
+            <w:u w:val="none"/>
+          </w:rPr>
+          <w:t>4.6</w:t>
+        </w:r>
+        <w:r>
+          <w:rPr>
+            <w:rFonts w:ascii="Times New Roman" w:hAnsi="Times New Roman"/>
+            <w:smallCaps w:val="0"/>
+            <w:noProof/>
+            <w:sz w:val="24"/>
+          </w:rPr>
+          <w:tab/>
+        </w:r>
+        <w:r>
+          <w:rPr>
+            <w:rStyle w:val="Hyperlink"/>
+            <w:rFonts w:ascii="Times New Roman" w:hAnsi="Times New Roman"/>
+            <w:noProof/>
+            <w:color w:val="auto"/>
+            <w:u w:val="none"/>
+          </w:rPr>
+          <w:t>Alternative Flow 5 – Filter information</w:t>
+        </w:r>
+        <w:r>
+          <w:rPr>
+            <w:rFonts w:ascii="Times New Roman" w:hAnsi="Times New Roman"/>
+            <w:noProof/>
+            <w:webHidden/>
+          </w:rPr>
+          <w:tab/>
+        </w:r>
+        <w:r>
+          <w:rPr>
+            <w:rFonts w:ascii="Times New Roman" w:hAnsi="Times New Roman"/>
+            <w:noProof/>
+            <w:webHidden/>
+          </w:rPr>
+          <w:t>4</w:t>
+        </w:r>
+      </w:hyperlink>
+    </w:p>
+    <w:p>
+      <w:pPr>
+        <w:pStyle w:val="TOC3"/>
+        <w:tabs>
+          <w:tab w:val="left" w:pos="1757"/>
+          <w:tab w:val="right" w:leader="dot" w:pos="9440"/>
+        </w:tabs>
+        <w:rPr>
+          <w:rFonts w:ascii="Times New Roman" w:hAnsi="Times New Roman"/>
+          <w:b/>
+          <w:iCs w:val="0"/>
+          <w:noProof/>
+          <w:sz w:val="24"/>
+        </w:rPr>
+      </w:pPr>
+      <w:hyperlink w:anchor="_Toc231720201" w:history="1">
+        <w:r>
+          <w:rPr>
+            <w:rStyle w:val="Hyperlink"/>
+            <w:rFonts w:ascii="Times New Roman" w:hAnsi="Times New Roman"/>
+            <w:b/>
+            <w:noProof/>
+            <w:color w:val="auto"/>
+            <w:u w:val="none"/>
+          </w:rPr>
+          <w:t>4.6.1</w:t>
+        </w:r>
+        <w:r>
+          <w:rPr>
+            <w:rFonts w:ascii="Times New Roman" w:hAnsi="Times New Roman"/>
+            <w:b/>
+            <w:iCs w:val="0"/>
+            <w:noProof/>
+            <w:sz w:val="24"/>
+          </w:rPr>
+          <w:tab/>
+        </w:r>
+        <w:r>
+          <w:rPr>
+            <w:rStyle w:val="Hyperlink"/>
+            <w:rFonts w:ascii="Times New Roman" w:hAnsi="Times New Roman"/>
+            <w:b/>
+            <w:noProof/>
+            <w:color w:val="auto"/>
+            <w:u w:val="none"/>
+          </w:rPr>
+          <w:t>Main flow</w:t>
+        </w:r>
+        <w:r>
+          <w:rPr>
+            <w:rFonts w:ascii="Times New Roman" w:hAnsi="Times New Roman"/>
+            <w:b/>
+            <w:noProof/>
+            <w:webHidden/>
+          </w:rPr>
+          <w:tab/>
+        </w:r>
+        <w:r>
+          <w:rPr>
+            <w:rFonts w:ascii="Times New Roman" w:hAnsi="Times New Roman"/>
+            <w:b/>
+            <w:noProof/>
+            <w:webHidden/>
+          </w:rPr>
+          <w:t>4</w:t>
+        </w:r>
+      </w:hyperlink>
+    </w:p>
+    <w:p>
+      <w:pPr>
+        <w:pStyle w:val="TOC2"/>
+        <w:tabs>
+          <w:tab w:val="left" w:pos="1094"/>
+          <w:tab w:val="right" w:leader="dot" w:pos="9440"/>
+        </w:tabs>
+        <w:rPr>
+          <w:rFonts w:ascii="Times New Roman" w:hAnsi="Times New Roman"/>
+          <w:smallCaps w:val="0"/>
+          <w:noProof/>
+          <w:sz w:val="24"/>
+        </w:rPr>
+      </w:pPr>
+      <w:hyperlink w:anchor="_Toc231720202" w:history="1">
+        <w:r>
+          <w:rPr>
+            <w:rStyle w:val="Hyperlink"/>
+            <w:rFonts w:ascii="Times New Roman" w:hAnsi="Times New Roman"/>
+            <w:noProof/>
+            <w:color w:val="auto"/>
+            <w:u w:val="none"/>
+          </w:rPr>
+          <w:t>4.7</w:t>
+        </w:r>
+        <w:r>
+          <w:rPr>
+            <w:rFonts w:ascii="Times New Roman" w:hAnsi="Times New Roman"/>
+            <w:smallCaps w:val="0"/>
+            <w:noProof/>
+            <w:sz w:val="24"/>
+          </w:rPr>
+          <w:tab/>
+        </w:r>
+        <w:r>
+          <w:rPr>
+            <w:rStyle w:val="Hyperlink"/>
+            <w:rFonts w:ascii="Times New Roman" w:hAnsi="Times New Roman"/>
+            <w:noProof/>
+            <w:color w:val="auto"/>
+            <w:u w:val="none"/>
+          </w:rPr>
+          <w:t xml:space="preserve">Alternative Flow 6 – </w:t>
+        </w:r>
+        <w:r>
+          <w:rPr>
+            <w:rStyle w:val="Hyperlink"/>
+            <w:rFonts w:ascii="Times New Roman" w:hAnsi="Times New Roman"/>
+            <w:noProof/>
+            <w:color w:val="auto"/>
+            <w:u w:val="none"/>
+          </w:rPr>
+          <w:t>Sort information</w:t>
+        </w:r>
+        <w:r>
+          <w:rPr>
+            <w:rFonts w:ascii="Times New Roman" w:hAnsi="Times New Roman"/>
+            <w:noProof/>
+            <w:webHidden/>
+          </w:rPr>
+          <w:tab/>
+        </w:r>
+        <w:r>
+          <w:rPr>
+            <w:rFonts w:ascii="Times New Roman" w:hAnsi="Times New Roman"/>
+            <w:noProof/>
+            <w:webHidden/>
+          </w:rPr>
+          <w:t>4</w:t>
+        </w:r>
+      </w:hyperlink>
+    </w:p>
+    <w:p>
+      <w:pPr>
+        <w:pStyle w:val="TOC3"/>
+        <w:tabs>
+          <w:tab w:val="left" w:pos="1757"/>
+          <w:tab w:val="right" w:leader="dot" w:pos="9440"/>
+        </w:tabs>
+        <w:rPr>
+          <w:rFonts w:ascii="Times New Roman" w:hAnsi="Times New Roman"/>
+          <w:b/>
+          <w:iCs w:val="0"/>
+          <w:noProof/>
+          <w:sz w:val="24"/>
+        </w:rPr>
+      </w:pPr>
+      <w:hyperlink w:anchor="_Toc231720203" w:history="1">
+        <w:r>
+          <w:rPr>
+            <w:rStyle w:val="Hyperlink"/>
+            <w:rFonts w:ascii="Times New Roman" w:hAnsi="Times New Roman"/>
+            <w:b/>
+            <w:noProof/>
+            <w:color w:val="auto"/>
+            <w:u w:val="none"/>
+          </w:rPr>
+          <w:t>4.7.1</w:t>
+        </w:r>
+        <w:r>
+          <w:rPr>
+            <w:rFonts w:ascii="Times New Roman" w:hAnsi="Times New Roman"/>
+            <w:b/>
+            <w:iCs w:val="0"/>
+            <w:noProof/>
+            <w:sz w:val="24"/>
+          </w:rPr>
+          <w:tab/>
+        </w:r>
+        <w:r>
+          <w:rPr>
+            <w:rStyle w:val="Hyperlink"/>
+            <w:rFonts w:ascii="Times New Roman" w:hAnsi="Times New Roman"/>
+            <w:b/>
+            <w:noProof/>
+            <w:color w:val="auto"/>
+            <w:u w:val="none"/>
+          </w:rPr>
+          <w:t>Main flow</w:t>
+        </w:r>
+        <w:r>
+          <w:rPr>
+            <w:rFonts w:ascii="Times New Roman" w:hAnsi="Times New Roman"/>
+            <w:b/>
+            <w:noProof/>
+            <w:webHidden/>
+          </w:rPr>
+          <w:tab/>
+        </w:r>
+        <w:r>
+          <w:rPr>
+            <w:rFonts w:ascii="Times New Roman" w:hAnsi="Times New Roman"/>
+            <w:b/>
+            <w:noProof/>
+            <w:webHidden/>
+          </w:rPr>
+          <w:t>4</w:t>
+        </w:r>
+      </w:hyperlink>
+    </w:p>
+    <w:p>
+      <w:pPr>
+        <w:pStyle w:val="TOC2"/>
+        <w:tabs>
+          <w:tab w:val="left" w:pos="1094"/>
+          <w:tab w:val="right" w:leader="dot" w:pos="9440"/>
+        </w:tabs>
+        <w:rPr>
+          <w:rFonts w:ascii="Times New Roman" w:hAnsi="Times New Roman"/>
+          <w:smallCaps w:val="0"/>
+          <w:noProof/>
+          <w:sz w:val="24"/>
+        </w:rPr>
+      </w:pPr>
+      <w:hyperlink w:anchor="_Toc231720205" w:history="1">
+        <w:r>
+          <w:rPr>
+            <w:rStyle w:val="Hyperlink"/>
+            <w:rFonts w:ascii="Times New Roman" w:hAnsi="Times New Roman"/>
+            <w:noProof/>
+            <w:color w:val="auto"/>
+            <w:u w:val="none"/>
+          </w:rPr>
+          <w:t>4.8</w:t>
+        </w:r>
+        <w:r>
+          <w:rPr>
+            <w:rFonts w:ascii="Times New Roman" w:hAnsi="Times New Roman"/>
+            <w:smallCaps w:val="0"/>
+            <w:noProof/>
+            <w:sz w:val="24"/>
+          </w:rPr>
+          <w:tab/>
+        </w:r>
+        <w:r>
+          <w:rPr>
+            <w:rStyle w:val="Hyperlink"/>
+            <w:rFonts w:ascii="Times New Roman" w:hAnsi="Times New Roman"/>
+            <w:noProof/>
+            <w:color w:val="auto"/>
+            <w:u w:val="none"/>
+          </w:rPr>
+          <w:t>Alternative F</w:t>
+        </w:r>
+        <w:r>
+          <w:rPr>
+            <w:rStyle w:val="Hyperlink"/>
+            <w:rFonts w:ascii="Times New Roman" w:hAnsi="Times New Roman"/>
+            <w:noProof/>
+            <w:color w:val="auto"/>
+            <w:u w:val="none"/>
+          </w:rPr>
+          <w:t>low 7 – Print data</w:t>
+        </w:r>
+        <w:r>
+          <w:rPr>
+            <w:rFonts w:ascii="Times New Roman" w:hAnsi="Times New Roman"/>
+            <w:noProof/>
+            <w:webHidden/>
+          </w:rPr>
+          <w:tab/>
+        </w:r>
+        <w:r>
+          <w:rPr>
+            <w:rFonts w:ascii="Times New Roman" w:hAnsi="Times New Roman"/>
+            <w:noProof/>
+            <w:webHidden/>
+          </w:rPr>
+          <w:t>4</w:t>
+        </w:r>
+      </w:hyperlink>
+    </w:p>
+    <w:p>
+      <w:pPr>
+        <w:pStyle w:val="TOC3"/>
+        <w:tabs>
+          <w:tab w:val="left" w:pos="1757"/>
+          <w:tab w:val="right" w:leader="dot" w:pos="9440"/>
+        </w:tabs>
+        <w:rPr>
+          <w:rFonts w:ascii="Times New Roman" w:hAnsi="Times New Roman"/>
+          <w:b/>
+          <w:iCs w:val="0"/>
+          <w:noProof/>
+          <w:sz w:val="24"/>
+        </w:rPr>
+      </w:pPr>
+      <w:hyperlink w:anchor="_Toc231720206" w:history="1">
+        <w:r>
+          <w:rPr>
+            <w:rStyle w:val="Hyperlink"/>
+            <w:rFonts w:ascii="Times New Roman" w:hAnsi="Times New Roman"/>
+            <w:b/>
+            <w:noProof/>
+            <w:color w:val="auto"/>
+            <w:u w:val="none"/>
+          </w:rPr>
+          <w:t>4.8.1</w:t>
+        </w:r>
+        <w:r>
+          <w:rPr>
+            <w:rFonts w:ascii="Times New Roman" w:hAnsi="Times New Roman"/>
+            <w:b/>
+            <w:iCs w:val="0"/>
+            <w:noProof/>
+            <w:sz w:val="24"/>
+          </w:rPr>
+          <w:tab/>
+        </w:r>
+        <w:r>
+          <w:rPr>
+            <w:rStyle w:val="Hyperlink"/>
+            <w:rFonts w:ascii="Times New Roman" w:hAnsi="Times New Roman"/>
+            <w:b/>
+            <w:noProof/>
+            <w:color w:val="auto"/>
+            <w:u w:val="none"/>
+          </w:rPr>
+          <w:t>Main flow</w:t>
+        </w:r>
+        <w:r>
+          <w:rPr>
+            <w:rFonts w:ascii="Times New Roman" w:hAnsi="Times New Roman"/>
+            <w:b/>
+            <w:noProof/>
+            <w:webHidden/>
+          </w:rPr>
+          <w:tab/>
+        </w:r>
+        <w:r>
+          <w:rPr>
+            <w:rFonts w:ascii="Times New Roman" w:hAnsi="Times New Roman"/>
+            <w:b/>
+            <w:noProof/>
+            <w:webHidden/>
+          </w:rPr>
+          <w:t>4</w:t>
+        </w:r>
+      </w:hyperlink>
+    </w:p>
+    <w:p>
+      <w:pPr>
+        <w:pStyle w:val="TOC1"/>
+        <w:tabs>
+          <w:tab w:val="left" w:pos="576"/>
+          <w:tab w:val="right" w:leader="dot" w:pos="9440"/>
+        </w:tabs>
+        <w:rPr>
+          <w:rFonts w:ascii="Times New Roman" w:hAnsi="Times New Roman"/>
+          <w:bCs w:val="0"/>
+          <w:iCs w:val="0"/>
+          <w:caps w:val="0"/>
+          <w:noProof/>
+          <w:sz w:val="24"/>
+        </w:rPr>
+      </w:pPr>
+      <w:hyperlink w:anchor="_Toc231720208" w:history="1">
+        <w:r>
+          <w:rPr>
+            <w:rStyle w:val="Hyperlink"/>
+            <w:rFonts w:ascii="Times New Roman" w:hAnsi="Times New Roman"/>
+            <w:noProof/>
+            <w:color w:val="auto"/>
+            <w:u w:val="none"/>
+          </w:rPr>
+          <w:t>5</w:t>
+        </w:r>
+        <w:r>
+          <w:rPr>
+            <w:rFonts w:ascii="Times New Roman" w:hAnsi="Times New Roman"/>
+            <w:bCs w:val="0"/>
+            <w:iCs w:val="0"/>
+            <w:caps w:val="0"/>
+            <w:noProof/>
+            <w:sz w:val="24"/>
+          </w:rPr>
+          <w:tab/>
+        </w:r>
+        <w:r>
+          <w:rPr>
+            <w:rStyle w:val="Hyperlink"/>
+            <w:rFonts w:ascii="Times New Roman" w:hAnsi="Times New Roman"/>
+            <w:noProof/>
+            <w:color w:val="auto"/>
+            <w:u w:val="none"/>
+          </w:rPr>
+          <w:t>Exception Flow</w:t>
+        </w:r>
+        <w:r>
+          <w:rPr>
+            <w:rFonts w:ascii="Times New Roman" w:hAnsi="Times New Roman"/>
+            <w:noProof/>
+            <w:webHidden/>
+          </w:rPr>
+          <w:tab/>
+        </w:r>
+      </w:hyperlink>
+      <w:r>
+        <w:rPr>
+          <w:rStyle w:val="Hyperlink"/>
+          <w:rFonts w:ascii="Times New Roman" w:hAnsi="Times New Roman"/>
+          <w:noProof/>
+          <w:color w:val="auto"/>
+          <w:u w:val="none"/>
+        </w:rPr>
+        <w:t>4</w:t>
+      </w:r>
+    </w:p>
+    <w:p>
+      <w:pPr>
+        <w:pStyle w:val="TOC2"/>
+        <w:tabs>
+          <w:tab w:val="left" w:pos="1094"/>
+          <w:tab w:val="right" w:leader="dot" w:pos="9440"/>
+        </w:tabs>
+        <w:rPr>
+          <w:rFonts w:ascii="Times New Roman" w:hAnsi="Times New Roman"/>
+          <w:smallCaps w:val="0"/>
+          <w:noProof/>
+          <w:sz w:val="24"/>
+        </w:rPr>
+      </w:pPr>
+      <w:hyperlink w:anchor="_Toc231720209" w:history="1">
+        <w:r>
+          <w:rPr>
+            <w:rStyle w:val="Hyperlink"/>
+            <w:rFonts w:ascii="Times New Roman" w:hAnsi="Times New Roman"/>
+            <w:noProof/>
+            <w:color w:val="auto"/>
+            <w:u w:val="none"/>
+          </w:rPr>
+          <w:t>5.1</w:t>
+        </w:r>
+        <w:r>
+          <w:rPr>
+            <w:rFonts w:ascii="Times New Roman" w:hAnsi="Times New Roman"/>
+            <w:smallCaps w:val="0"/>
+            <w:noProof/>
+            <w:sz w:val="24"/>
+          </w:rPr>
+          <w:tab/>
+        </w:r>
+        <w:r>
+          <w:rPr>
+            <w:rStyle w:val="Hyperlink"/>
+            <w:rFonts w:ascii="Times New Roman" w:hAnsi="Times New Roman"/>
+            <w:noProof/>
+            <w:color w:val="auto"/>
+            <w:u w:val="none"/>
+          </w:rPr>
+          <w:t>Exception Flow 1 - CAAR of the problem does not exist</w:t>
+        </w:r>
+        <w:r>
+          <w:rPr>
+            <w:rFonts w:ascii="Times New Roman" w:hAnsi="Times New Roman"/>
+            <w:noProof/>
+            <w:webHidden/>
+          </w:rPr>
+          <w:tab/>
+        </w:r>
+      </w:hyperlink>
+      <w:r>
+        <w:rPr>
+          <w:rStyle w:val="Hyperlink"/>
+          <w:rFonts w:ascii="Times New Roman" w:hAnsi="Times New Roman"/>
+          <w:noProof/>
+          <w:color w:val="auto"/>
+          <w:u w:val="none"/>
+        </w:rPr>
+        <w:t>4</w:t>
+      </w:r>
+    </w:p>
+    <w:p>
+      <w:pPr>
+        <w:pStyle w:val="TOC2"/>
+        <w:tabs>
+          <w:tab w:val="left" w:pos="1094"/>
+          <w:tab w:val="right" w:leader="dot" w:pos="9440"/>
+        </w:tabs>
+        <w:rPr>
+          <w:rFonts w:ascii="Times New Roman" w:hAnsi="Times New Roman"/>
+          <w:smallCaps w:val="0"/>
+          <w:noProof/>
+          <w:sz w:val="24"/>
+        </w:rPr>
+      </w:pPr>
+      <w:hyperlink w:anchor="_Toc231720210" w:history="1">
+        <w:r>
+          <w:rPr>
+            <w:rStyle w:val="Hyperlink"/>
+            <w:rFonts w:ascii="Times New Roman" w:hAnsi="Times New Roman"/>
+            <w:noProof/>
+            <w:color w:val="auto"/>
+            <w:u w:val="none"/>
+          </w:rPr>
+          <w:t>5.2</w:t>
+        </w:r>
+        <w:r>
+          <w:rPr>
+            <w:rFonts w:ascii="Times New Roman" w:hAnsi="Times New Roman"/>
+            <w:smallCaps w:val="0"/>
+            <w:noProof/>
+            <w:sz w:val="24"/>
+          </w:rPr>
+          <w:tab/>
+        </w:r>
+        <w:r>
+          <w:rPr>
+            <w:rStyle w:val="Hyperlink"/>
+            <w:rFonts w:ascii="Times New Roman" w:hAnsi="Times New Roman"/>
+            <w:noProof/>
+            <w:color w:val="auto"/>
+            <w:u w:val="none"/>
+          </w:rPr>
+          <w:t>Exception Flow 2 – Could not delete problem</w:t>
+        </w:r>
+        <w:r>
+          <w:rPr>
+            <w:rFonts w:ascii="Times New Roman" w:hAnsi="Times New Roman"/>
+            <w:noProof/>
+            <w:webHidden/>
+          </w:rPr>
+          <w:tab/>
+        </w:r>
+      </w:hyperlink>
+      <w:r>
+        <w:rPr>
+          <w:rStyle w:val="Hyperlink"/>
+          <w:rFonts w:ascii="Times New Roman" w:hAnsi="Times New Roman"/>
+          <w:noProof/>
+          <w:color w:val="auto"/>
+          <w:u w:val="none"/>
+        </w:rPr>
+        <w:t>4</w:t>
+      </w:r>
+    </w:p>
+    <w:p>
+      <w:pPr>
+        <w:pStyle w:val="TOC1"/>
+        <w:tabs>
+          <w:tab w:val="left" w:pos="576"/>
+          <w:tab w:val="right" w:leader="dot" w:pos="9440"/>
+        </w:tabs>
+        <w:rPr>
+          <w:rFonts w:ascii="Times New Roman" w:hAnsi="Times New Roman"/>
+          <w:bCs w:val="0"/>
+          <w:iCs w:val="0"/>
+          <w:caps w:val="0"/>
+          <w:noProof/>
+          <w:sz w:val="24"/>
+        </w:rPr>
+      </w:pPr>
+      <w:hyperlink w:anchor="_Toc231720211" w:history="1">
+        <w:r>
+          <w:rPr>
+            <w:rStyle w:val="Hyperlink"/>
+            <w:rFonts w:ascii="Times New Roman" w:hAnsi="Times New Roman"/>
+            <w:noProof/>
+            <w:color w:val="auto"/>
+            <w:u w:val="none"/>
+          </w:rPr>
+          <w:t>6</w:t>
+        </w:r>
+        <w:r>
+          <w:rPr>
+            <w:rFonts w:ascii="Times New Roman" w:hAnsi="Times New Roman"/>
+            <w:bCs w:val="0"/>
+            <w:iCs w:val="0"/>
+            <w:caps w:val="0"/>
+            <w:noProof/>
+            <w:sz w:val="24"/>
+          </w:rPr>
+          <w:tab/>
+        </w:r>
+        <w:r>
+          <w:rPr>
+            <w:rStyle w:val="Hyperlink"/>
+            <w:rFonts w:ascii="Times New Roman" w:hAnsi="Times New Roman"/>
+            <w:noProof/>
+            <w:color w:val="auto"/>
+            <w:u w:val="none"/>
+          </w:rPr>
+          <w:t>Business Rules</w:t>
+        </w:r>
+        <w:r>
+          <w:rPr>
+            <w:rFonts w:ascii="Times New Roman" w:hAnsi="Times New Roman"/>
+            <w:noProof/>
+            <w:webHidden/>
+          </w:rPr>
+          <w:tab/>
+        </w:r>
+      </w:hyperlink>
+      <w:r>
+        <w:rPr>
+          <w:rStyle w:val="Hyperlink"/>
+          <w:rFonts w:ascii="Times New Roman" w:hAnsi="Times New Roman"/>
+          <w:noProof/>
+          <w:color w:val="auto"/>
+          <w:u w:val="none"/>
+        </w:rPr>
+        <w:t>5</w:t>
+      </w:r>
+    </w:p>
+    <w:p>
+      <w:pPr>
+        <w:pStyle w:val="TOC1"/>
+        <w:tabs>
+          <w:tab w:val="left" w:pos="576"/>
+          <w:tab w:val="right" w:leader="dot" w:pos="9440"/>
+        </w:tabs>
+        <w:rPr>
+          <w:rFonts w:ascii="Times New Roman" w:hAnsi="Times New Roman"/>
+          <w:bCs w:val="0"/>
+          <w:iCs w:val="0"/>
+          <w:caps w:val="0"/>
+          <w:noProof/>
+          <w:sz w:val="24"/>
+        </w:rPr>
+      </w:pPr>
+      <w:hyperlink w:anchor="_Toc231720212" w:history="1">
+        <w:r>
+          <w:rPr>
+            <w:rStyle w:val="Hyperlink"/>
+            <w:rFonts w:ascii="Times New Roman" w:hAnsi="Times New Roman"/>
+            <w:noProof/>
+            <w:color w:val="auto"/>
+            <w:u w:val="none"/>
+          </w:rPr>
+          <w:t>7</w:t>
+        </w:r>
+        <w:r>
+          <w:rPr>
+            <w:rFonts w:ascii="Times New Roman" w:hAnsi="Times New Roman"/>
+            <w:bCs w:val="0"/>
+            <w:iCs w:val="0"/>
+            <w:caps w:val="0"/>
+            <w:noProof/>
+            <w:sz w:val="24"/>
+          </w:rPr>
+          <w:tab/>
+        </w:r>
+        <w:r>
+          <w:rPr>
+            <w:rStyle w:val="Hyperlink"/>
+            <w:rFonts w:ascii="Times New Roman" w:hAnsi="Times New Roman"/>
+            <w:noProof/>
+            <w:color w:val="auto"/>
+            <w:u w:val="none"/>
+          </w:rPr>
+          <w:t>Special Requirements</w:t>
+        </w:r>
+        <w:r>
+          <w:rPr>
+            <w:rFonts w:ascii="Times New Roman" w:hAnsi="Times New Roman"/>
+            <w:noProof/>
+            <w:webHidden/>
+          </w:rPr>
+          <w:tab/>
+        </w:r>
+      </w:hyperlink>
+      <w:r>
+        <w:rPr>
+          <w:rStyle w:val="Hyperlink"/>
+          <w:rFonts w:ascii="Times New Roman" w:hAnsi="Times New Roman"/>
+          <w:noProof/>
+          <w:color w:val="auto"/>
+          <w:u w:val="none"/>
+        </w:rPr>
+        <w:t>5</w:t>
+      </w:r>
+    </w:p>
+    <w:p>
+      <w:pPr>
+        <w:rPr>
+          <w:rFonts w:ascii="Times New Roman" w:hAnsi="Times New Roman"/>
+        </w:rPr>
+      </w:pPr>
+      <w:r>
+        <w:rPr>
+          <w:rFonts w:ascii="Times New Roman" w:hAnsi="Times New Roman"/>
+        </w:rPr>
+        <w:fldChar w:fldCharType="end"/>
+      </w:r>
+    </w:p>
+    <w:p>
+      <w:pPr>
         <w:pStyle w:val="Heading1"/>
         <w:rPr>
           <w:rFonts w:ascii="Times New Roman" w:hAnsi="Times New Roman"/>
         </w:rPr>
       </w:pPr>
-      <w:bookmarkStart w:id="0" w:name="_Toc423410238"/>
-      <w:bookmarkStart w:id="1" w:name="_Toc425054504"/>
-      <w:bookmarkStart w:id="2" w:name="_Toc216662734"/>
-      <w:bookmarkStart w:id="3" w:name="_Toc231720184"/>
-      <w:r>
-        <w:rPr>
-          <w:rFonts w:ascii="Times New Roman" w:hAnsi="Times New Roman"/>
-        </w:rPr>
+      <w:r>
+        <w:rPr>
+          <w:rFonts w:ascii="Times New Roman" w:hAnsi="Times New Roman"/>
+        </w:rPr>
+        <w:lastRenderedPageBreak/>
         <w:t>Use Case Description</w:t>
       </w:r>
-      <w:bookmarkEnd w:id="3"/>
+      <w:bookmarkEnd w:id="0"/>
     </w:p>
     <w:p>
       <w:pPr>
@@ -35,7 +1836,7 @@
         </w:rPr>
         <w:t>Brief Description</w:t>
       </w:r>
-      <w:bookmarkEnd w:id="2"/>
+      <w:bookmarkEnd w:id="1"/>
       <w:bookmarkEnd w:id="4"/>
     </w:p>
     <w:p>
@@ -83,7 +1884,7 @@
         <w:rPr>
           <w:rFonts w:ascii="Times New Roman" w:hAnsi="Times New Roman"/>
         </w:rPr>
-        <w:t>Add new information</w:t>
+        <w:t>View information</w:t>
       </w:r>
     </w:p>
     <w:p>
@@ -101,7 +1902,7 @@
         <w:rPr>
           <w:rFonts w:ascii="Times New Roman" w:hAnsi="Times New Roman"/>
         </w:rPr>
-        <w:t>Update information</w:t>
+        <w:t>Add new information</w:t>
       </w:r>
     </w:p>
     <w:p>
@@ -119,7 +1920,13 @@
         <w:rPr>
           <w:rFonts w:ascii="Times New Roman" w:hAnsi="Times New Roman"/>
         </w:rPr>
-        <w:t>View information</w:t>
+        <w:t>Edit</w:t>
+      </w:r>
+      <w:r>
+        <w:rPr>
+          <w:rFonts w:ascii="Times New Roman" w:hAnsi="Times New Roman"/>
+        </w:rPr>
+        <w:t xml:space="preserve"> information</w:t>
       </w:r>
     </w:p>
     <w:p>
@@ -155,7 +1962,7 @@
         <w:rPr>
           <w:rFonts w:ascii="Times New Roman" w:hAnsi="Times New Roman"/>
         </w:rPr>
-        <w:t>Sort information</w:t>
+        <w:t>Search information</w:t>
       </w:r>
     </w:p>
     <w:p>
@@ -173,7 +1980,7 @@
         <w:rPr>
           <w:rFonts w:ascii="Times New Roman" w:hAnsi="Times New Roman"/>
         </w:rPr>
-        <w:t>Search information</w:t>
+        <w:t>Sort information</w:t>
       </w:r>
     </w:p>
     <w:p>
@@ -196,6 +2003,24 @@
     </w:p>
     <w:p>
       <w:pPr>
+        <w:numPr>
+          <w:ilvl w:val="0"/>
+          <w:numId w:val="4"/>
+        </w:numPr>
+        <w:spacing w:before="0" w:after="120" w:line="312" w:lineRule="auto"/>
+        <w:rPr>
+          <w:rFonts w:ascii="Times New Roman" w:hAnsi="Times New Roman"/>
+        </w:rPr>
+      </w:pPr>
+      <w:r>
+        <w:rPr>
+          <w:rFonts w:ascii="Times New Roman" w:hAnsi="Times New Roman"/>
+        </w:rPr>
+        <w:t>Print data</w:t>
+      </w:r>
+    </w:p>
+    <w:p>
+      <w:pPr>
         <w:pStyle w:val="Heading2"/>
         <w:rPr>
           <w:rFonts w:ascii="Times New Roman" w:hAnsi="Times New Roman"/>
@@ -240,7 +2065,7 @@
         <w:pStyle w:val="ListParagraph"/>
         <w:numPr>
           <w:ilvl w:val="0"/>
-          <w:numId w:val="8"/>
+          <w:numId w:val="16"/>
         </w:numPr>
         <w:spacing w:line="312" w:lineRule="auto"/>
         <w:rPr>
@@ -251,7 +2076,7 @@
         <w:rPr>
           <w:rFonts w:ascii="Times New Roman" w:hAnsi="Times New Roman"/>
         </w:rPr>
-        <w:t>HRM staff</w:t>
+        <w:t>Human Resource Planning and Managing Department members</w:t>
       </w:r>
     </w:p>
     <w:p>
@@ -263,6 +2088,13 @@
           <w:b/>
         </w:rPr>
       </w:pPr>
+      <w:r>
+        <w:rPr>
+          <w:rFonts w:ascii="Times New Roman" w:hAnsi="Times New Roman"/>
+          <w:b/>
+        </w:rPr>
+        <w:t xml:space="preserve"> </w:t>
+      </w:r>
       <w:r>
         <w:rPr>
           <w:rFonts w:ascii="Times New Roman" w:hAnsi="Times New Roman"/>
@@ -308,7 +2140,28 @@
           <w:rFonts w:ascii="Times New Roman" w:hAnsi="Times New Roman"/>
           <w:szCs w:val="22"/>
         </w:rPr>
-        <w:t xml:space="preserve">The user must log in HRM system </w:t>
+        <w:t>U</w:t>
+      </w:r>
+      <w:r>
+        <w:rPr>
+          <w:rFonts w:ascii="Times New Roman" w:hAnsi="Times New Roman"/>
+          <w:szCs w:val="22"/>
+        </w:rPr>
+        <w:t>ser must log in</w:t>
+      </w:r>
+      <w:r>
+        <w:rPr>
+          <w:rFonts w:ascii="Times New Roman" w:hAnsi="Times New Roman"/>
+          <w:szCs w:val="22"/>
+        </w:rPr>
+        <w:t>to</w:t>
+      </w:r>
+      <w:r>
+        <w:rPr>
+          <w:rFonts w:ascii="Times New Roman" w:hAnsi="Times New Roman"/>
+          <w:szCs w:val="22"/>
+        </w:rPr>
+        <w:t xml:space="preserve"> HRM system </w:t>
       </w:r>
     </w:p>
     <w:p>
@@ -327,15 +2180,10 @@
       <w:r>
         <w:rPr>
           <w:rFonts w:ascii="Times New Roman" w:hAnsi="Times New Roman"/>
-          <w:szCs w:val="22"/>
-        </w:rPr>
-        <w:t xml:space="preserve">The user has access right to Manage </w:t>
-      </w:r>
-      <w:r>
-        <w:rPr>
-          <w:rFonts w:ascii="Times New Roman" w:hAnsi="Times New Roman"/>
-        </w:rPr>
-        <w:t>Employee History tab</w:t>
+          <w:sz w:val="24"/>
+          <w:szCs w:val="24"/>
+        </w:rPr>
+        <w:t>User has access Manage Employee History tab</w:t>
       </w:r>
       <w:r>
         <w:rPr>
@@ -353,20 +2201,20 @@
           <w:rFonts w:ascii="Times New Roman" w:hAnsi="Times New Roman"/>
         </w:rPr>
       </w:pPr>
-      <w:bookmarkStart w:id="9" w:name="_Toc423410239"/>
-      <w:bookmarkStart w:id="10" w:name="_Toc425054505"/>
-      <w:bookmarkStart w:id="11" w:name="_Toc503327694"/>
-      <w:bookmarkStart w:id="12" w:name="_Toc216662741"/>
-      <w:bookmarkStart w:id="13" w:name="_Toc231720188"/>
-      <w:bookmarkEnd w:id="0"/>
-      <w:bookmarkEnd w:id="1"/>
+      <w:bookmarkStart w:id="9" w:name="_Toc231720188"/>
+      <w:bookmarkStart w:id="10" w:name="_Toc423410239"/>
+      <w:bookmarkStart w:id="11" w:name="_Toc425054505"/>
+      <w:bookmarkStart w:id="12" w:name="_Toc503327694"/>
+      <w:bookmarkStart w:id="13" w:name="_Toc216662741"/>
+      <w:bookmarkEnd w:id="2"/>
+      <w:bookmarkEnd w:id="3"/>
       <w:r>
         <w:rPr>
           <w:rFonts w:ascii="Times New Roman" w:hAnsi="Times New Roman"/>
         </w:rPr>
         <w:t>Post-conditions</w:t>
       </w:r>
-      <w:bookmarkEnd w:id="13"/>
+      <w:bookmarkEnd w:id="9"/>
     </w:p>
     <w:p>
       <w:pPr>
@@ -393,19 +2241,19 @@
           <w:rFonts w:ascii="Times New Roman" w:hAnsi="Times New Roman"/>
         </w:rPr>
       </w:pPr>
-      <w:bookmarkStart w:id="14" w:name="_Toc216662742"/>
-      <w:bookmarkStart w:id="15" w:name="_Toc231720189"/>
-      <w:bookmarkEnd w:id="9"/>
+      <w:bookmarkStart w:id="14" w:name="_Toc231720189"/>
+      <w:bookmarkStart w:id="15" w:name="_Toc216662742"/>
       <w:bookmarkEnd w:id="10"/>
       <w:bookmarkEnd w:id="11"/>
       <w:bookmarkEnd w:id="12"/>
+      <w:bookmarkEnd w:id="13"/>
       <w:r>
         <w:rPr>
           <w:rFonts w:ascii="Times New Roman" w:hAnsi="Times New Roman"/>
         </w:rPr>
         <w:t>Flow of Events</w:t>
       </w:r>
-      <w:bookmarkEnd w:id="15"/>
+      <w:bookmarkEnd w:id="14"/>
     </w:p>
     <w:p>
       <w:pPr>
@@ -414,20 +2262,19 @@
           <w:rFonts w:ascii="Times New Roman" w:hAnsi="Times New Roman"/>
         </w:rPr>
       </w:pPr>
-      <w:bookmarkStart w:id="16" w:name="_Toc231720190"/>
-      <w:bookmarkEnd w:id="14"/>
-      <w:r>
-        <w:rPr>
-          <w:rFonts w:ascii="Times New Roman" w:hAnsi="Times New Roman"/>
-        </w:rPr>
-        <w:t xml:space="preserve">Basic Flow – </w:t>
-      </w:r>
-      <w:bookmarkEnd w:id="16"/>
-      <w:r>
-        <w:rPr>
-          <w:rFonts w:ascii="Times New Roman" w:hAnsi="Times New Roman"/>
-        </w:rPr>
-        <w:t>Add new information</w:t>
+      <w:r>
+        <w:rPr>
+          <w:rFonts w:ascii="Times New Roman" w:hAnsi="Times New Roman"/>
+        </w:rPr>
+        <w:t>Basic flow – View information</w:t>
+      </w:r>
+    </w:p>
+    <w:p>
+      <w:pPr>
+        <w:pStyle w:val="Heading3"/>
+      </w:pPr>
+      <w:r>
+        <w:t>The flow starts:</w:t>
       </w:r>
     </w:p>
     <w:p>
@@ -435,8 +2282,100 @@
         <w:pStyle w:val="ListNumber"/>
         <w:numPr>
           <w:ilvl w:val="0"/>
-          <w:numId w:val="0"/>
+          <w:numId w:val="9"/>
         </w:numPr>
+        <w:rPr>
+          <w:rFonts w:ascii="Times New Roman" w:hAnsi="Times New Roman"/>
+        </w:rPr>
+      </w:pPr>
+      <w:r>
+        <w:rPr>
+          <w:rFonts w:ascii="Times New Roman" w:hAnsi="Times New Roman"/>
+        </w:rPr>
+        <w:t>User chooses menu “Manage Employee History”.</w:t>
+      </w:r>
+    </w:p>
+    <w:p>
+      <w:pPr>
+        <w:pStyle w:val="ListNumber"/>
+        <w:numPr>
+          <w:ilvl w:val="0"/>
+          <w:numId w:val="9"/>
+        </w:numPr>
+        <w:rPr>
+          <w:rFonts w:ascii="Times New Roman" w:hAnsi="Times New Roman"/>
+        </w:rPr>
+      </w:pPr>
+      <w:r>
+        <w:rPr>
+          <w:rFonts w:ascii="Times New Roman" w:hAnsi="Times New Roman"/>
+        </w:rPr>
+        <w:t>The system displays a tab as described in GUI – Manage Employee History.</w:t>
+      </w:r>
+    </w:p>
+    <w:p>
+      <w:pPr>
+        <w:pStyle w:val="ListNumber"/>
+        <w:ind w:left="1296"/>
+        <w:rPr>
+          <w:rFonts w:ascii="Times New Roman" w:hAnsi="Times New Roman"/>
+        </w:rPr>
+      </w:pPr>
+      <w:r>
+        <w:rPr>
+          <w:rFonts w:ascii="Times New Roman" w:hAnsi="Times New Roman"/>
+        </w:rPr>
+        <w:lastRenderedPageBreak/>
+        <w:t>Click view this information</w:t>
+      </w:r>
+    </w:p>
+    <w:p>
+      <w:pPr>
+        <w:pStyle w:val="ListNumber"/>
+        <w:ind w:left="936"/>
+        <w:rPr>
+          <w:rFonts w:ascii="Times New Roman" w:hAnsi="Times New Roman"/>
+        </w:rPr>
+      </w:pPr>
+      <w:r>
+        <w:rPr>
+          <w:rFonts w:ascii="Times New Roman" w:hAnsi="Times New Roman"/>
+        </w:rPr>
+        <w:t>The flow ends.</w:t>
+      </w:r>
+    </w:p>
+    <w:p>
+      <w:pPr>
+        <w:pStyle w:val="Heading2"/>
+        <w:rPr>
+          <w:rFonts w:ascii="Times New Roman" w:hAnsi="Times New Roman"/>
+        </w:rPr>
+      </w:pPr>
+      <w:bookmarkStart w:id="16" w:name="_Toc231720190"/>
+      <w:bookmarkEnd w:id="15"/>
+      <w:r>
+        <w:rPr>
+          <w:rFonts w:ascii="Times New Roman" w:hAnsi="Times New Roman"/>
+        </w:rPr>
+        <w:t xml:space="preserve">Alternative Flow 1 </w:t>
+      </w:r>
+      <w:r>
+        <w:rPr>
+          <w:rFonts w:ascii="Times New Roman" w:hAnsi="Times New Roman"/>
+        </w:rPr>
+        <w:t xml:space="preserve">– </w:t>
+      </w:r>
+      <w:bookmarkEnd w:id="16"/>
+      <w:r>
+        <w:rPr>
+          <w:rFonts w:ascii="Times New Roman" w:hAnsi="Times New Roman"/>
+        </w:rPr>
+        <w:t>Add new information</w:t>
+      </w:r>
+    </w:p>
+    <w:p>
+      <w:pPr>
+        <w:pStyle w:val="ListNumber"/>
         <w:ind w:left="936"/>
         <w:rPr>
           <w:rFonts w:ascii="Times New Roman" w:hAnsi="Times New Roman"/>
@@ -490,10 +2429,9 @@
     <w:p>
       <w:pPr>
         <w:pStyle w:val="ListNumber"/>
-        <w:numPr>
-          <w:ilvl w:val="0"/>
-          <w:numId w:val="0"/>
-        </w:numPr>
+        <w:tabs>
+          <w:tab w:val="clear" w:pos="7440"/>
+        </w:tabs>
         <w:ind w:left="1440"/>
         <w:rPr>
           <w:rFonts w:ascii="Times New Roman" w:hAnsi="Times New Roman"/>
@@ -503,16 +2441,12 @@
         <w:rPr>
           <w:rFonts w:ascii="Times New Roman" w:hAnsi="Times New Roman"/>
         </w:rPr>
-        <w:t>Click space in this tab</w:t>
+        <w:t>Click button “add”</w:t>
       </w:r>
     </w:p>
     <w:p>
       <w:pPr>
         <w:pStyle w:val="ListNumber"/>
-        <w:numPr>
-          <w:ilvl w:val="0"/>
-          <w:numId w:val="0"/>
-        </w:numPr>
         <w:ind w:left="1440"/>
         <w:rPr>
           <w:rFonts w:ascii="Times New Roman" w:hAnsi="Times New Roman"/>
@@ -522,16 +2456,45 @@
         <w:rPr>
           <w:rFonts w:ascii="Times New Roman" w:hAnsi="Times New Roman"/>
         </w:rPr>
-        <w:t>Choose add new information</w:t>
+        <w:t>User input data</w:t>
       </w:r>
     </w:p>
     <w:p>
       <w:pPr>
         <w:pStyle w:val="ListNumber"/>
-        <w:numPr>
-          <w:ilvl w:val="0"/>
-          <w:numId w:val="0"/>
-        </w:numPr>
+        <w:ind w:left="1440"/>
+        <w:rPr>
+          <w:rFonts w:ascii="Times New Roman" w:hAnsi="Times New Roman"/>
+        </w:rPr>
+      </w:pPr>
+      <w:r>
+        <w:rPr>
+          <w:rFonts w:ascii="Times New Roman" w:hAnsi="Times New Roman"/>
+        </w:rPr>
+        <w:t xml:space="preserve">User </w:t>
+      </w:r>
+      <w:r>
+        <w:rPr>
+          <w:rFonts w:ascii="Times New Roman" w:hAnsi="Times New Roman"/>
+        </w:rPr>
+        <w:t xml:space="preserve">can </w:t>
+      </w:r>
+      <w:r>
+        <w:rPr>
+          <w:rFonts w:ascii="Times New Roman" w:hAnsi="Times New Roman"/>
+        </w:rPr>
+        <w:t>choose save this information (if</w:t>
+      </w:r>
+      <w:r>
+        <w:rPr>
+          <w:rFonts w:ascii="Times New Roman" w:hAnsi="Times New Roman"/>
+        </w:rPr>
+        <w:t xml:space="preserve"> user want)</w:t>
+      </w:r>
+    </w:p>
+    <w:p>
+      <w:pPr>
+        <w:pStyle w:val="ListNumber"/>
         <w:ind w:left="936"/>
         <w:rPr>
           <w:rFonts w:ascii="Times New Roman" w:hAnsi="Times New Roman"/>
@@ -541,7 +2504,6 @@
         <w:rPr>
           <w:rFonts w:ascii="Times New Roman" w:hAnsi="Times New Roman"/>
         </w:rPr>
-        <w:lastRenderedPageBreak/>
         <w:t>The flow ends.</w:t>
       </w:r>
     </w:p>
@@ -557,42 +2519,45 @@
         <w:rPr>
           <w:rFonts w:ascii="Times New Roman" w:hAnsi="Times New Roman"/>
         </w:rPr>
-        <w:t xml:space="preserve">Alternative Flow 1 – </w:t>
+        <w:t>Alternative Flow 2</w:t>
+      </w:r>
+      <w:r>
+        <w:rPr>
+          <w:rFonts w:ascii="Times New Roman" w:hAnsi="Times New Roman"/>
+        </w:rPr>
+        <w:t xml:space="preserve"> – </w:t>
       </w:r>
       <w:bookmarkEnd w:id="17"/>
       <w:r>
         <w:rPr>
           <w:rFonts w:ascii="Times New Roman" w:hAnsi="Times New Roman"/>
         </w:rPr>
-        <w:t>Update information</w:t>
+        <w:t>Edit</w:t>
+      </w:r>
+      <w:r>
+        <w:rPr>
+          <w:rFonts w:ascii="Times New Roman" w:hAnsi="Times New Roman"/>
+        </w:rPr>
+        <w:t xml:space="preserve"> information</w:t>
       </w:r>
     </w:p>
     <w:p>
       <w:pPr>
         <w:pStyle w:val="Heading3"/>
-        <w:numPr>
-          <w:ilvl w:val="0"/>
-          <w:numId w:val="0"/>
-        </w:numPr>
-        <w:ind w:left="1418" w:hanging="284"/>
-        <w:rPr>
-          <w:rFonts w:ascii="Times New Roman" w:hAnsi="Times New Roman"/>
-          <w:b w:val="0"/>
-          <w:i w:val="0"/>
-        </w:rPr>
-      </w:pPr>
-      <w:bookmarkStart w:id="18" w:name="_Toc216662743"/>
-      <w:bookmarkStart w:id="19" w:name="_Toc223331354"/>
-      <w:bookmarkStart w:id="20" w:name="_Toc223331417"/>
-      <w:bookmarkStart w:id="21" w:name="_Toc223331492"/>
-      <w:bookmarkStart w:id="22" w:name="_Toc223492526"/>
-      <w:bookmarkStart w:id="23" w:name="_Toc223492574"/>
-      <w:bookmarkStart w:id="24" w:name="_Toc223505856"/>
-      <w:bookmarkStart w:id="25" w:name="_Toc223505897"/>
-      <w:bookmarkStart w:id="26" w:name="_Toc223505945"/>
-      <w:bookmarkStart w:id="27" w:name="_Toc223778225"/>
-      <w:bookmarkStart w:id="28" w:name="_Toc223861445"/>
-      <w:bookmarkStart w:id="29" w:name="_Toc225758923"/>
+      </w:pPr>
+      <w:bookmarkStart w:id="18" w:name="_Toc223331354"/>
+      <w:bookmarkStart w:id="19" w:name="_Toc223331417"/>
+      <w:bookmarkStart w:id="20" w:name="_Toc223331492"/>
+      <w:bookmarkStart w:id="21" w:name="_Toc223492526"/>
+      <w:bookmarkStart w:id="22" w:name="_Toc223492574"/>
+      <w:bookmarkStart w:id="23" w:name="_Toc223505856"/>
+      <w:bookmarkStart w:id="24" w:name="_Toc223505897"/>
+      <w:bookmarkStart w:id="25" w:name="_Toc223505945"/>
+      <w:bookmarkStart w:id="26" w:name="_Toc223778225"/>
+      <w:bookmarkStart w:id="27" w:name="_Toc223861445"/>
+      <w:bookmarkStart w:id="28" w:name="_Toc225758923"/>
+      <w:bookmarkStart w:id="29" w:name="_Toc216662743"/>
+      <w:bookmarkEnd w:id="18"/>
       <w:bookmarkEnd w:id="19"/>
       <w:bookmarkEnd w:id="20"/>
       <w:bookmarkEnd w:id="21"/>
@@ -603,13 +2568,7 @@
       <w:bookmarkEnd w:id="26"/>
       <w:bookmarkEnd w:id="27"/>
       <w:bookmarkEnd w:id="28"/>
-      <w:bookmarkEnd w:id="29"/>
-      <w:r>
-        <w:rPr>
-          <w:rFonts w:ascii="Times New Roman" w:hAnsi="Times New Roman"/>
-          <w:b w:val="0"/>
-          <w:i w:val="0"/>
-        </w:rPr>
+      <w:r>
         <w:t>The flow starts:</w:t>
       </w:r>
     </w:p>
@@ -652,10 +2611,6 @@
     <w:p>
       <w:pPr>
         <w:pStyle w:val="ListNumber"/>
-        <w:numPr>
-          <w:ilvl w:val="0"/>
-          <w:numId w:val="0"/>
-        </w:numPr>
         <w:ind w:left="1296"/>
         <w:rPr>
           <w:rFonts w:ascii="Times New Roman" w:hAnsi="Times New Roman"/>
@@ -665,16 +2620,12 @@
         <w:rPr>
           <w:rFonts w:ascii="Times New Roman" w:hAnsi="Times New Roman"/>
         </w:rPr>
-        <w:t>Click old information</w:t>
+        <w:t>Choose information need edit</w:t>
       </w:r>
     </w:p>
     <w:p>
       <w:pPr>
         <w:pStyle w:val="ListNumber"/>
-        <w:numPr>
-          <w:ilvl w:val="0"/>
-          <w:numId w:val="0"/>
-        </w:numPr>
         <w:ind w:left="1296"/>
         <w:rPr>
           <w:rFonts w:ascii="Times New Roman" w:hAnsi="Times New Roman"/>
@@ -684,17 +2635,16 @@
         <w:rPr>
           <w:rFonts w:ascii="Times New Roman" w:hAnsi="Times New Roman"/>
         </w:rPr>
-        <w:t>Choose update this information</w:t>
+        <w:t>Click button “edit”</w:t>
       </w:r>
     </w:p>
     <w:p>
       <w:pPr>
         <w:pStyle w:val="ListNumber"/>
-        <w:numPr>
-          <w:ilvl w:val="0"/>
-          <w:numId w:val="0"/>
-        </w:numPr>
-        <w:ind w:left="936"/>
+        <w:tabs>
+          <w:tab w:val="clear" w:pos="7440"/>
+        </w:tabs>
+        <w:ind w:left="576" w:firstLine="720"/>
         <w:rPr>
           <w:rFonts w:ascii="Times New Roman" w:hAnsi="Times New Roman"/>
         </w:rPr>
@@ -721,7 +2671,7 @@
       <w:bookmarkStart w:id="49" w:name="_Toc223778227"/>
       <w:bookmarkStart w:id="50" w:name="_Toc223861447"/>
       <w:bookmarkStart w:id="51" w:name="_Toc225758925"/>
-      <w:bookmarkEnd w:id="18"/>
+      <w:bookmarkEnd w:id="29"/>
       <w:bookmarkEnd w:id="30"/>
       <w:bookmarkEnd w:id="31"/>
       <w:bookmarkEnd w:id="32"/>
@@ -748,6 +2698,21 @@
         <w:rPr>
           <w:rFonts w:ascii="Times New Roman" w:hAnsi="Times New Roman"/>
         </w:rPr>
+        <w:t>User can choose save this information (if user want)</w:t>
+      </w:r>
+    </w:p>
+    <w:p>
+      <w:pPr>
+        <w:pStyle w:val="ListNumber"/>
+        <w:ind w:left="936"/>
+        <w:rPr>
+          <w:rFonts w:ascii="Times New Roman" w:hAnsi="Times New Roman"/>
+        </w:rPr>
+      </w:pPr>
+      <w:r>
+        <w:rPr>
+          <w:rFonts w:ascii="Times New Roman" w:hAnsi="Times New Roman"/>
+        </w:rPr>
         <w:t>The flow ends.</w:t>
       </w:r>
     </w:p>
@@ -762,142 +2727,14 @@
         <w:rPr>
           <w:rFonts w:ascii="Times New Roman" w:hAnsi="Times New Roman"/>
         </w:rPr>
-        <w:t>Alternative Flow 2 – View information</w:t>
+        <w:t>Alternative Flow 3 – Delete information</w:t>
       </w:r>
     </w:p>
     <w:p>
       <w:pPr>
         <w:pStyle w:val="Heading3"/>
-        <w:numPr>
-          <w:ilvl w:val="0"/>
-          <w:numId w:val="0"/>
-        </w:numPr>
-        <w:spacing w:before="0" w:after="0"/>
-        <w:ind w:left="1426" w:hanging="288"/>
-        <w:rPr>
-          <w:rFonts w:ascii="Times New Roman" w:hAnsi="Times New Roman"/>
-          <w:b w:val="0"/>
-          <w:i w:val="0"/>
-        </w:rPr>
-      </w:pPr>
-      <w:r>
-        <w:rPr>
-          <w:rFonts w:ascii="Times New Roman" w:hAnsi="Times New Roman"/>
-          <w:b w:val="0"/>
-          <w:i w:val="0"/>
-        </w:rPr>
-        <w:t>The flow starts:</w:t>
-      </w:r>
-    </w:p>
-    <w:p>
-      <w:pPr>
-        <w:pStyle w:val="ListNumber"/>
-        <w:numPr>
-          <w:ilvl w:val="0"/>
-          <w:numId w:val="9"/>
-        </w:numPr>
-        <w:rPr>
-          <w:rFonts w:ascii="Times New Roman" w:hAnsi="Times New Roman"/>
-        </w:rPr>
-      </w:pPr>
-      <w:r>
-        <w:rPr>
-          <w:rFonts w:ascii="Times New Roman" w:hAnsi="Times New Roman"/>
-        </w:rPr>
-        <w:t>User chooses menu “Manage Employee History”.</w:t>
-      </w:r>
-    </w:p>
-    <w:p>
-      <w:pPr>
-        <w:pStyle w:val="ListNumber"/>
-        <w:numPr>
-          <w:ilvl w:val="0"/>
-          <w:numId w:val="9"/>
-        </w:numPr>
-        <w:rPr>
-          <w:rFonts w:ascii="Times New Roman" w:hAnsi="Times New Roman"/>
-        </w:rPr>
-      </w:pPr>
-      <w:r>
-        <w:rPr>
-          <w:rFonts w:ascii="Times New Roman" w:hAnsi="Times New Roman"/>
-        </w:rPr>
-        <w:t>The system displays a tab as described in GUI – Manage Employee History.</w:t>
-      </w:r>
-    </w:p>
-    <w:p>
-      <w:pPr>
-        <w:pStyle w:val="ListNumber"/>
-        <w:numPr>
-          <w:ilvl w:val="0"/>
-          <w:numId w:val="0"/>
-        </w:numPr>
-        <w:ind w:left="1296"/>
-        <w:rPr>
-          <w:rFonts w:ascii="Times New Roman" w:hAnsi="Times New Roman"/>
-        </w:rPr>
-      </w:pPr>
-      <w:r>
-        <w:rPr>
-          <w:rFonts w:ascii="Times New Roman" w:hAnsi="Times New Roman"/>
-        </w:rPr>
-        <w:t>Click view this information</w:t>
-      </w:r>
-    </w:p>
-    <w:p>
-      <w:pPr>
-        <w:pStyle w:val="ListNumber"/>
-        <w:numPr>
-          <w:ilvl w:val="0"/>
-          <w:numId w:val="0"/>
-        </w:numPr>
-        <w:ind w:left="936"/>
-        <w:rPr>
-          <w:rFonts w:ascii="Times New Roman" w:hAnsi="Times New Roman"/>
-        </w:rPr>
-      </w:pPr>
-      <w:r>
-        <w:rPr>
-          <w:rFonts w:ascii="Times New Roman" w:hAnsi="Times New Roman"/>
-        </w:rPr>
-        <w:t>The flow ends.</w:t>
-      </w:r>
-    </w:p>
-    <w:p>
-      <w:pPr>
-        <w:pStyle w:val="Heading2"/>
-        <w:rPr>
-          <w:rFonts w:ascii="Times New Roman" w:hAnsi="Times New Roman"/>
-        </w:rPr>
-      </w:pPr>
-      <w:r>
-        <w:rPr>
-          <w:rFonts w:ascii="Times New Roman" w:hAnsi="Times New Roman"/>
-        </w:rPr>
-        <w:t>Alternative Flow 3 – Delete information</w:t>
-      </w:r>
-    </w:p>
-    <w:p>
-      <w:pPr>
-        <w:pStyle w:val="Heading3"/>
-        <w:numPr>
-          <w:ilvl w:val="0"/>
-          <w:numId w:val="0"/>
-        </w:numPr>
-        <w:spacing w:after="0"/>
-        <w:ind w:left="1426" w:hanging="288"/>
-        <w:rPr>
-          <w:rFonts w:ascii="Times New Roman" w:hAnsi="Times New Roman"/>
-          <w:b w:val="0"/>
-          <w:i w:val="0"/>
-        </w:rPr>
-      </w:pPr>
-      <w:r>
-        <w:rPr>
-          <w:rFonts w:ascii="Times New Roman" w:hAnsi="Times New Roman"/>
-          <w:b w:val="0"/>
-          <w:i w:val="0"/>
-        </w:rPr>
+      </w:pPr>
+      <w:r>
         <w:t>The flow starts:</w:t>
       </w:r>
     </w:p>
@@ -940,10 +2777,6 @@
     <w:p>
       <w:pPr>
         <w:pStyle w:val="ListNumber"/>
-        <w:numPr>
-          <w:ilvl w:val="0"/>
-          <w:numId w:val="0"/>
-        </w:numPr>
         <w:ind w:left="1296"/>
         <w:rPr>
           <w:rFonts w:ascii="Times New Roman" w:hAnsi="Times New Roman"/>
@@ -953,16 +2786,12 @@
         <w:rPr>
           <w:rFonts w:ascii="Times New Roman" w:hAnsi="Times New Roman"/>
         </w:rPr>
-        <w:t>Click old information</w:t>
+        <w:t>Choose information need delete</w:t>
       </w:r>
     </w:p>
     <w:p>
       <w:pPr>
         <w:pStyle w:val="ListNumber"/>
-        <w:numPr>
-          <w:ilvl w:val="0"/>
-          <w:numId w:val="0"/>
-        </w:numPr>
         <w:ind w:left="1296"/>
         <w:rPr>
           <w:rFonts w:ascii="Times New Roman" w:hAnsi="Times New Roman"/>
@@ -978,10 +2807,24 @@
     <w:p>
       <w:pPr>
         <w:pStyle w:val="ListNumber"/>
-        <w:numPr>
-          <w:ilvl w:val="0"/>
-          <w:numId w:val="0"/>
-        </w:numPr>
+        <w:tabs>
+          <w:tab w:val="clear" w:pos="7440"/>
+        </w:tabs>
+        <w:ind w:left="576" w:firstLine="720"/>
+        <w:rPr>
+          <w:rFonts w:ascii="Times New Roman" w:hAnsi="Times New Roman"/>
+        </w:rPr>
+      </w:pPr>
+      <w:r>
+        <w:rPr>
+          <w:rFonts w:ascii="Times New Roman" w:hAnsi="Times New Roman"/>
+        </w:rPr>
+        <w:t>User can choose  save this information (if user want)</w:t>
+      </w:r>
+    </w:p>
+    <w:p>
+      <w:pPr>
+        <w:pStyle w:val="ListNumber"/>
         <w:ind w:left="936"/>
         <w:rPr>
           <w:rFonts w:ascii="Times New Roman" w:hAnsi="Times New Roman"/>
@@ -1011,24 +2854,8 @@
     <w:p>
       <w:pPr>
         <w:pStyle w:val="Heading3"/>
-        <w:numPr>
-          <w:ilvl w:val="0"/>
-          <w:numId w:val="0"/>
-        </w:numPr>
-        <w:spacing w:after="0"/>
-        <w:ind w:left="1426" w:hanging="288"/>
-        <w:rPr>
-          <w:rFonts w:ascii="Times New Roman" w:hAnsi="Times New Roman"/>
-          <w:b w:val="0"/>
-          <w:i w:val="0"/>
-        </w:rPr>
-      </w:pPr>
-      <w:r>
-        <w:rPr>
-          <w:rFonts w:ascii="Times New Roman" w:hAnsi="Times New Roman"/>
-          <w:b w:val="0"/>
-          <w:i w:val="0"/>
-        </w:rPr>
+      </w:pPr>
+      <w:r>
         <w:t>The flow starts:</w:t>
       </w:r>
     </w:p>
@@ -1071,10 +2898,6 @@
     <w:p>
       <w:pPr>
         <w:pStyle w:val="ListNumber"/>
-        <w:numPr>
-          <w:ilvl w:val="0"/>
-          <w:numId w:val="0"/>
-        </w:numPr>
         <w:ind w:left="1296"/>
         <w:rPr>
           <w:rFonts w:ascii="Times New Roman" w:hAnsi="Times New Roman"/>
@@ -1085,6 +2908,80 @@
           <w:rFonts w:ascii="Times New Roman" w:hAnsi="Times New Roman"/>
         </w:rPr>
         <w:t>Click search item</w:t>
+      </w:r>
+    </w:p>
+    <w:p>
+      <w:pPr>
+        <w:pStyle w:val="ListNumber"/>
+        <w:ind w:left="1296"/>
+        <w:rPr>
+          <w:rFonts w:ascii="Times New Roman" w:hAnsi="Times New Roman"/>
+        </w:rPr>
+      </w:pPr>
+      <w:r>
+        <w:rPr>
+          <w:rFonts w:ascii="Times New Roman" w:hAnsi="Times New Roman"/>
+        </w:rPr>
+        <w:t>Type information to search</w:t>
+      </w:r>
+    </w:p>
+    <w:p>
+      <w:pPr>
+        <w:pStyle w:val="ListNumber"/>
+        <w:ind w:left="1296"/>
+        <w:rPr>
+          <w:rFonts w:ascii="Times New Roman" w:hAnsi="Times New Roman"/>
+        </w:rPr>
+      </w:pPr>
+      <w:r>
+        <w:rPr>
+          <w:rFonts w:ascii="Times New Roman" w:hAnsi="Times New Roman"/>
+        </w:rPr>
+        <w:t>Click search button</w:t>
+      </w:r>
+    </w:p>
+    <w:p>
+      <w:pPr>
+        <w:pStyle w:val="ListNumber"/>
+        <w:ind w:left="936"/>
+        <w:rPr>
+          <w:rFonts w:ascii="Times New Roman" w:hAnsi="Times New Roman"/>
+        </w:rPr>
+      </w:pPr>
+      <w:r>
+        <w:rPr>
+          <w:rFonts w:ascii="Times New Roman" w:hAnsi="Times New Roman"/>
+        </w:rPr>
+        <w:t>The flow ends.</w:t>
+      </w:r>
+    </w:p>
+    <w:p>
+      <w:pPr>
+        <w:pStyle w:val="Heading2"/>
+        <w:rPr>
+          <w:rFonts w:ascii="Times New Roman" w:hAnsi="Times New Roman"/>
+        </w:rPr>
+      </w:pPr>
+      <w:r>
+        <w:rPr>
+          <w:rFonts w:ascii="Times New Roman" w:hAnsi="Times New Roman"/>
+        </w:rPr>
+        <w:lastRenderedPageBreak/>
+        <w:t>Alternative Flow 5</w:t>
+      </w:r>
+      <w:r>
+        <w:rPr>
+          <w:rFonts w:ascii="Times New Roman" w:hAnsi="Times New Roman"/>
+        </w:rPr>
+        <w:t xml:space="preserve"> – Filter information</w:t>
+      </w:r>
+    </w:p>
+    <w:p>
+      <w:pPr>
+        <w:pStyle w:val="Heading3"/>
+      </w:pPr>
+      <w:r>
+        <w:t>The flow starts:</w:t>
       </w:r>
     </w:p>
     <w:p>
@@ -1092,18 +2989,17 @@
         <w:pStyle w:val="ListNumber"/>
         <w:numPr>
           <w:ilvl w:val="0"/>
-          <w:numId w:val="0"/>
+          <w:numId w:val="15"/>
         </w:numPr>
-        <w:ind w:left="1296"/>
-        <w:rPr>
-          <w:rFonts w:ascii="Times New Roman" w:hAnsi="Times New Roman"/>
-        </w:rPr>
-      </w:pPr>
-      <w:r>
-        <w:rPr>
-          <w:rFonts w:ascii="Times New Roman" w:hAnsi="Times New Roman"/>
-        </w:rPr>
-        <w:t>Type information to search</w:t>
+        <w:rPr>
+          <w:rFonts w:ascii="Times New Roman" w:hAnsi="Times New Roman"/>
+        </w:rPr>
+      </w:pPr>
+      <w:r>
+        <w:rPr>
+          <w:rFonts w:ascii="Times New Roman" w:hAnsi="Times New Roman"/>
+        </w:rPr>
+        <w:t>User chooses menu “Manage Employee History”.</w:t>
       </w:r>
     </w:p>
     <w:p>
@@ -1111,8 +3007,22 @@
         <w:pStyle w:val="ListNumber"/>
         <w:numPr>
           <w:ilvl w:val="0"/>
-          <w:numId w:val="0"/>
+          <w:numId w:val="15"/>
         </w:numPr>
+        <w:rPr>
+          <w:rFonts w:ascii="Times New Roman" w:hAnsi="Times New Roman"/>
+        </w:rPr>
+      </w:pPr>
+      <w:r>
+        <w:rPr>
+          <w:rFonts w:ascii="Times New Roman" w:hAnsi="Times New Roman"/>
+        </w:rPr>
+        <w:t>The system displays a tab as described in GUI – Manage Employee History.</w:t>
+      </w:r>
+    </w:p>
+    <w:p>
+      <w:pPr>
+        <w:pStyle w:val="ListNumber"/>
         <w:ind w:left="1296"/>
         <w:rPr>
           <w:rFonts w:ascii="Times New Roman" w:hAnsi="Times New Roman"/>
@@ -1122,16 +3032,42 @@
         <w:rPr>
           <w:rFonts w:ascii="Times New Roman" w:hAnsi="Times New Roman"/>
         </w:rPr>
-        <w:t>Click search button</w:t>
+        <w:t>Click object need filter</w:t>
       </w:r>
     </w:p>
     <w:p>
       <w:pPr>
         <w:pStyle w:val="ListNumber"/>
-        <w:numPr>
-          <w:ilvl w:val="0"/>
-          <w:numId w:val="0"/>
-        </w:numPr>
+        <w:ind w:left="1296"/>
+        <w:rPr>
+          <w:rFonts w:ascii="Times New Roman" w:hAnsi="Times New Roman"/>
+        </w:rPr>
+      </w:pPr>
+      <w:r>
+        <w:rPr>
+          <w:rFonts w:ascii="Times New Roman" w:hAnsi="Times New Roman"/>
+        </w:rPr>
+        <w:t xml:space="preserve">Choose type filter information </w:t>
+      </w:r>
+    </w:p>
+    <w:p>
+      <w:pPr>
+        <w:pStyle w:val="ListNumber"/>
+        <w:ind w:left="1296"/>
+        <w:rPr>
+          <w:rFonts w:ascii="Times New Roman" w:hAnsi="Times New Roman"/>
+        </w:rPr>
+      </w:pPr>
+      <w:r>
+        <w:rPr>
+          <w:rFonts w:ascii="Times New Roman" w:hAnsi="Times New Roman"/>
+        </w:rPr>
+        <w:t>Click filter button</w:t>
+      </w:r>
+    </w:p>
+    <w:p>
+      <w:pPr>
+        <w:pStyle w:val="ListNumber"/>
         <w:ind w:left="936"/>
         <w:rPr>
           <w:rFonts w:ascii="Times New Roman" w:hAnsi="Times New Roman"/>
@@ -1155,30 +3091,20 @@
         <w:rPr>
           <w:rFonts w:ascii="Times New Roman" w:hAnsi="Times New Roman"/>
         </w:rPr>
-        <w:t>Alternative Flow 5 – Sort information</w:t>
+        <w:t>Alternative Flow 6</w:t>
+      </w:r>
+      <w:r>
+        <w:rPr>
+          <w:rFonts w:ascii="Times New Roman" w:hAnsi="Times New Roman"/>
+        </w:rPr>
+        <w:t xml:space="preserve"> – Sort information</w:t>
       </w:r>
     </w:p>
     <w:p>
       <w:pPr>
         <w:pStyle w:val="Heading3"/>
-        <w:numPr>
-          <w:ilvl w:val="0"/>
-          <w:numId w:val="0"/>
-        </w:numPr>
-        <w:spacing w:after="0"/>
-        <w:ind w:left="1426" w:hanging="288"/>
-        <w:rPr>
-          <w:rFonts w:ascii="Times New Roman" w:hAnsi="Times New Roman"/>
-          <w:b w:val="0"/>
-          <w:i w:val="0"/>
-        </w:rPr>
-      </w:pPr>
-      <w:r>
-        <w:rPr>
-          <w:rFonts w:ascii="Times New Roman" w:hAnsi="Times New Roman"/>
-          <w:b w:val="0"/>
-          <w:i w:val="0"/>
-        </w:rPr>
+      </w:pPr>
+      <w:r>
         <w:t>The flow starts:</w:t>
       </w:r>
     </w:p>
@@ -1221,10 +3147,6 @@
     <w:p>
       <w:pPr>
         <w:pStyle w:val="ListNumber"/>
-        <w:numPr>
-          <w:ilvl w:val="0"/>
-          <w:numId w:val="0"/>
-        </w:numPr>
         <w:ind w:left="1296"/>
         <w:rPr>
           <w:rFonts w:ascii="Times New Roman" w:hAnsi="Times New Roman"/>
@@ -1234,8 +3156,74 @@
         <w:rPr>
           <w:rFonts w:ascii="Times New Roman" w:hAnsi="Times New Roman"/>
         </w:rPr>
-        <w:lastRenderedPageBreak/>
         <w:t>Click object need sort</w:t>
+      </w:r>
+    </w:p>
+    <w:p>
+      <w:pPr>
+        <w:pStyle w:val="ListNumber"/>
+        <w:ind w:left="1296"/>
+        <w:rPr>
+          <w:rFonts w:ascii="Times New Roman" w:hAnsi="Times New Roman"/>
+        </w:rPr>
+      </w:pPr>
+      <w:r>
+        <w:rPr>
+          <w:rFonts w:ascii="Times New Roman" w:hAnsi="Times New Roman"/>
+        </w:rPr>
+        <w:t>Choose sort type</w:t>
+      </w:r>
+    </w:p>
+    <w:p>
+      <w:pPr>
+        <w:pStyle w:val="ListNumber"/>
+        <w:ind w:left="1296"/>
+        <w:rPr>
+          <w:rFonts w:ascii="Times New Roman" w:hAnsi="Times New Roman"/>
+        </w:rPr>
+      </w:pPr>
+      <w:r>
+        <w:rPr>
+          <w:rFonts w:ascii="Times New Roman" w:hAnsi="Times New Roman"/>
+        </w:rPr>
+        <w:t>Click sort button</w:t>
+      </w:r>
+    </w:p>
+    <w:p>
+      <w:pPr>
+        <w:pStyle w:val="ListNumber"/>
+        <w:ind w:left="936"/>
+        <w:rPr>
+          <w:rFonts w:ascii="Times New Roman" w:hAnsi="Times New Roman"/>
+        </w:rPr>
+      </w:pPr>
+      <w:r>
+        <w:rPr>
+          <w:rFonts w:ascii="Times New Roman" w:hAnsi="Times New Roman"/>
+        </w:rPr>
+        <w:t>The flow ends.</w:t>
+      </w:r>
+    </w:p>
+    <w:p>
+      <w:pPr>
+        <w:pStyle w:val="Heading2"/>
+        <w:rPr>
+          <w:rFonts w:ascii="Times New Roman" w:hAnsi="Times New Roman"/>
+        </w:rPr>
+      </w:pPr>
+      <w:r>
+        <w:rPr>
+          <w:rFonts w:ascii="Times New Roman" w:hAnsi="Times New Roman"/>
+        </w:rPr>
+        <w:t>Alternative Flow 7 – Print data</w:t>
+      </w:r>
+    </w:p>
+    <w:p>
+      <w:pPr>
+        <w:pStyle w:val="Heading3"/>
+      </w:pPr>
+      <w:r>
+        <w:t>The flow starts:</w:t>
       </w:r>
     </w:p>
     <w:p>
@@ -1243,18 +3231,17 @@
         <w:pStyle w:val="ListNumber"/>
         <w:numPr>
           <w:ilvl w:val="0"/>
-          <w:numId w:val="0"/>
+          <w:numId w:val="14"/>
         </w:numPr>
-        <w:ind w:left="1296"/>
-        <w:rPr>
-          <w:rFonts w:ascii="Times New Roman" w:hAnsi="Times New Roman"/>
-        </w:rPr>
-      </w:pPr>
-      <w:r>
-        <w:rPr>
-          <w:rFonts w:ascii="Times New Roman" w:hAnsi="Times New Roman"/>
-        </w:rPr>
-        <w:t>Choose sort type</w:t>
+        <w:rPr>
+          <w:rFonts w:ascii="Times New Roman" w:hAnsi="Times New Roman"/>
+        </w:rPr>
+      </w:pPr>
+      <w:r>
+        <w:rPr>
+          <w:rFonts w:ascii="Times New Roman" w:hAnsi="Times New Roman"/>
+        </w:rPr>
+        <w:t>User chooses menu “Manage Employee History”.</w:t>
       </w:r>
     </w:p>
     <w:p>
@@ -1262,8 +3249,22 @@
         <w:pStyle w:val="ListNumber"/>
         <w:numPr>
           <w:ilvl w:val="0"/>
-          <w:numId w:val="0"/>
+          <w:numId w:val="14"/>
         </w:numPr>
+        <w:rPr>
+          <w:rFonts w:ascii="Times New Roman" w:hAnsi="Times New Roman"/>
+        </w:rPr>
+      </w:pPr>
+      <w:r>
+        <w:rPr>
+          <w:rFonts w:ascii="Times New Roman" w:hAnsi="Times New Roman"/>
+        </w:rPr>
+        <w:t>The system displays a tab as described in GUI – Manage Employee History.</w:t>
+      </w:r>
+    </w:p>
+    <w:p>
+      <w:pPr>
+        <w:pStyle w:val="ListNumber"/>
         <w:ind w:left="1296"/>
         <w:rPr>
           <w:rFonts w:ascii="Times New Roman" w:hAnsi="Times New Roman"/>
@@ -1273,166 +3274,12 @@
         <w:rPr>
           <w:rFonts w:ascii="Times New Roman" w:hAnsi="Times New Roman"/>
         </w:rPr>
-        <w:t>Click sort button</w:t>
+        <w:t>Choose “print” button</w:t>
       </w:r>
     </w:p>
     <w:p>
       <w:pPr>
         <w:pStyle w:val="ListNumber"/>
-        <w:numPr>
-          <w:ilvl w:val="0"/>
-          <w:numId w:val="0"/>
-        </w:numPr>
-        <w:ind w:left="936"/>
-        <w:rPr>
-          <w:rFonts w:ascii="Times New Roman" w:hAnsi="Times New Roman"/>
-        </w:rPr>
-      </w:pPr>
-      <w:r>
-        <w:rPr>
-          <w:rFonts w:ascii="Times New Roman" w:hAnsi="Times New Roman"/>
-        </w:rPr>
-        <w:t>The flow ends.</w:t>
-      </w:r>
-    </w:p>
-    <w:p>
-      <w:pPr>
-        <w:pStyle w:val="Heading2"/>
-        <w:rPr>
-          <w:rFonts w:ascii="Times New Roman" w:hAnsi="Times New Roman"/>
-        </w:rPr>
-      </w:pPr>
-      <w:r>
-        <w:rPr>
-          <w:rFonts w:ascii="Times New Roman" w:hAnsi="Times New Roman"/>
-        </w:rPr>
-        <w:t>Alternative Flow 6 – Filter information</w:t>
-      </w:r>
-    </w:p>
-    <w:p>
-      <w:pPr>
-        <w:pStyle w:val="Heading3"/>
-        <w:numPr>
-          <w:ilvl w:val="0"/>
-          <w:numId w:val="0"/>
-        </w:numPr>
-        <w:spacing w:after="0"/>
-        <w:ind w:left="1426" w:hanging="288"/>
-        <w:rPr>
-          <w:rFonts w:ascii="Times New Roman" w:hAnsi="Times New Roman"/>
-          <w:b w:val="0"/>
-          <w:i w:val="0"/>
-        </w:rPr>
-      </w:pPr>
-      <w:r>
-        <w:rPr>
-          <w:rFonts w:ascii="Times New Roman" w:hAnsi="Times New Roman"/>
-          <w:b w:val="0"/>
-          <w:i w:val="0"/>
-        </w:rPr>
-        <w:t>The flow starts:</w:t>
-      </w:r>
-    </w:p>
-    <w:p>
-      <w:pPr>
-        <w:pStyle w:val="ListNumber"/>
-        <w:numPr>
-          <w:ilvl w:val="0"/>
-          <w:numId w:val="15"/>
-        </w:numPr>
-        <w:rPr>
-          <w:rFonts w:ascii="Times New Roman" w:hAnsi="Times New Roman"/>
-        </w:rPr>
-      </w:pPr>
-      <w:r>
-        <w:rPr>
-          <w:rFonts w:ascii="Times New Roman" w:hAnsi="Times New Roman"/>
-        </w:rPr>
-        <w:t>User chooses menu “Manage Employee History”.</w:t>
-      </w:r>
-    </w:p>
-    <w:p>
-      <w:pPr>
-        <w:pStyle w:val="ListNumber"/>
-        <w:numPr>
-          <w:ilvl w:val="0"/>
-          <w:numId w:val="15"/>
-        </w:numPr>
-        <w:rPr>
-          <w:rFonts w:ascii="Times New Roman" w:hAnsi="Times New Roman"/>
-        </w:rPr>
-      </w:pPr>
-      <w:r>
-        <w:rPr>
-          <w:rFonts w:ascii="Times New Roman" w:hAnsi="Times New Roman"/>
-        </w:rPr>
-        <w:t>The system displays a tab as described in GUI – Manage Employee History.</w:t>
-      </w:r>
-    </w:p>
-    <w:p>
-      <w:pPr>
-        <w:pStyle w:val="ListNumber"/>
-        <w:numPr>
-          <w:ilvl w:val="0"/>
-          <w:numId w:val="0"/>
-        </w:numPr>
-        <w:ind w:left="1296"/>
-        <w:rPr>
-          <w:rFonts w:ascii="Times New Roman" w:hAnsi="Times New Roman"/>
-        </w:rPr>
-      </w:pPr>
-      <w:r>
-        <w:rPr>
-          <w:rFonts w:ascii="Times New Roman" w:hAnsi="Times New Roman"/>
-        </w:rPr>
-        <w:t>Click object need Filter</w:t>
-      </w:r>
-    </w:p>
-    <w:p>
-      <w:pPr>
-        <w:pStyle w:val="ListNumber"/>
-        <w:numPr>
-          <w:ilvl w:val="0"/>
-          <w:numId w:val="0"/>
-        </w:numPr>
-        <w:ind w:left="1296"/>
-        <w:rPr>
-          <w:rFonts w:ascii="Times New Roman" w:hAnsi="Times New Roman"/>
-        </w:rPr>
-      </w:pPr>
-      <w:r>
-        <w:rPr>
-          <w:rFonts w:ascii="Times New Roman" w:hAnsi="Times New Roman"/>
-        </w:rPr>
-        <w:t xml:space="preserve"> Type filter information </w:t>
-      </w:r>
-    </w:p>
-    <w:p>
-      <w:pPr>
-        <w:pStyle w:val="ListNumber"/>
-        <w:numPr>
-          <w:ilvl w:val="0"/>
-          <w:numId w:val="0"/>
-        </w:numPr>
-        <w:ind w:left="1296"/>
-        <w:rPr>
-          <w:rFonts w:ascii="Times New Roman" w:hAnsi="Times New Roman"/>
-        </w:rPr>
-      </w:pPr>
-      <w:r>
-        <w:rPr>
-          <w:rFonts w:ascii="Times New Roman" w:hAnsi="Times New Roman"/>
-        </w:rPr>
-        <w:t>Click filter button</w:t>
-      </w:r>
-    </w:p>
-    <w:p>
-      <w:pPr>
-        <w:pStyle w:val="ListNumber"/>
-        <w:numPr>
-          <w:ilvl w:val="0"/>
-          <w:numId w:val="0"/>
-        </w:numPr>
         <w:ind w:left="936"/>
         <w:rPr>
           <w:rFonts w:ascii="Times New Roman" w:hAnsi="Times New Roman"/>
@@ -1587,6 +3434,7 @@
         <w:rPr>
           <w:rFonts w:ascii="Times New Roman" w:hAnsi="Times New Roman"/>
         </w:rPr>
+        <w:lastRenderedPageBreak/>
         <w:t>Business Rules</w:t>
       </w:r>
       <w:bookmarkEnd w:id="57"/>
@@ -1646,9 +3494,17 @@
         </w:rPr>
       </w:pPr>
     </w:p>
+    <w:p>
+      <w:pPr>
+        <w:pStyle w:val="BodyText"/>
+        <w:rPr>
+          <w:rFonts w:ascii="Times New Roman" w:hAnsi="Times New Roman"/>
+        </w:rPr>
+      </w:pPr>
+    </w:p>
     <w:sectPr>
       <w:pgSz w:w="12240" w:h="15840"/>
-      <w:pgMar w:top="1440" w:right="1440" w:bottom="1440" w:left="1440" w:header="720" w:footer="720" w:gutter="0"/>
+      <w:pgMar w:top="1440" w:right="1440" w:bottom="1980" w:left="1440" w:header="720" w:footer="720" w:gutter="0"/>
       <w:cols w:space="720"/>
       <w:docGrid w:linePitch="360"/>
     </w:sectPr>
@@ -2477,7 +4333,6 @@
     <w:lvl w:ilvl="2">
       <w:start w:val="1"/>
       <w:numFmt w:val="decimal"/>
-      <w:pStyle w:val="Heading3"/>
       <w:lvlText w:val="%1.%2.%3"/>
       <w:lvlJc w:val="left"/>
       <w:pPr>
@@ -2744,6 +4599,119 @@
     </w:lvl>
   </w:abstractNum>
   <w:abstractNum w:abstractNumId="12">
+    <w:nsid w:val="40C20827"/>
+    <w:multiLevelType w:val="hybridMultilevel"/>
+    <w:tmpl w:val="E9062EFC"/>
+    <w:lvl w:ilvl="0" w:tplc="003A1250">
+      <w:start w:val="7"/>
+      <w:numFmt w:val="bullet"/>
+      <w:lvlText w:val="-"/>
+      <w:lvlJc w:val="left"/>
+      <w:pPr>
+        <w:ind w:left="1296" w:hanging="360"/>
+      </w:pPr>
+      <w:rPr>
+        <w:rFonts w:ascii="Times New Roman" w:eastAsia="Times New Roman" w:hAnsi="Times New Roman" w:cs="Times New Roman" w:hint="default"/>
+      </w:rPr>
+    </w:lvl>
+    <w:lvl w:ilvl="1" w:tplc="04090003" w:tentative="1">
+      <w:start w:val="1"/>
+      <w:numFmt w:val="bullet"/>
+      <w:lvlText w:val="o"/>
+      <w:lvlJc w:val="left"/>
+      <w:pPr>
+        <w:ind w:left="2016" w:hanging="360"/>
+      </w:pPr>
+      <w:rPr>
+        <w:rFonts w:ascii="Courier New" w:hAnsi="Courier New" w:cs="Courier New" w:hint="default"/>
+      </w:rPr>
+    </w:lvl>
+    <w:lvl w:ilvl="2" w:tplc="04090005" w:tentative="1">
+      <w:start w:val="1"/>
+      <w:numFmt w:val="bullet"/>
+      <w:lvlText w:val=""/>
+      <w:lvlJc w:val="left"/>
+      <w:pPr>
+        <w:ind w:left="2736" w:hanging="360"/>
+      </w:pPr>
+      <w:rPr>
+        <w:rFonts w:ascii="Wingdings" w:hAnsi="Wingdings" w:hint="default"/>
+      </w:rPr>
+    </w:lvl>
+    <w:lvl w:ilvl="3" w:tplc="04090001" w:tentative="1">
+      <w:start w:val="1"/>
+      <w:numFmt w:val="bullet"/>
+      <w:lvlText w:val=""/>
+      <w:lvlJc w:val="left"/>
+      <w:pPr>
+        <w:ind w:left="3456" w:hanging="360"/>
+      </w:pPr>
+      <w:rPr>
+        <w:rFonts w:ascii="Symbol" w:hAnsi="Symbol" w:hint="default"/>
+      </w:rPr>
+    </w:lvl>
+    <w:lvl w:ilvl="4" w:tplc="04090003" w:tentative="1">
+      <w:start w:val="1"/>
+      <w:numFmt w:val="bullet"/>
+      <w:lvlText w:val="o"/>
+      <w:lvlJc w:val="left"/>
+      <w:pPr>
+        <w:ind w:left="4176" w:hanging="360"/>
+      </w:pPr>
+      <w:rPr>
+        <w:rFonts w:ascii="Courier New" w:hAnsi="Courier New" w:cs="Courier New" w:hint="default"/>
+      </w:rPr>
+    </w:lvl>
+    <w:lvl w:ilvl="5" w:tplc="04090005" w:tentative="1">
+      <w:start w:val="1"/>
+      <w:numFmt w:val="bullet"/>
+      <w:lvlText w:val=""/>
+      <w:lvlJc w:val="left"/>
+      <w:pPr>
+        <w:ind w:left="4896" w:hanging="360"/>
+      </w:pPr>
+      <w:rPr>
+        <w:rFonts w:ascii="Wingdings" w:hAnsi="Wingdings" w:hint="default"/>
+      </w:rPr>
+    </w:lvl>
+    <w:lvl w:ilvl="6" w:tplc="04090001" w:tentative="1">
+      <w:start w:val="1"/>
+      <w:numFmt w:val="bullet"/>
+      <w:lvlText w:val=""/>
+      <w:lvlJc w:val="left"/>
+      <w:pPr>
+        <w:ind w:left="5616" w:hanging="360"/>
+      </w:pPr>
+      <w:rPr>
+        <w:rFonts w:ascii="Symbol" w:hAnsi="Symbol" w:hint="default"/>
+      </w:rPr>
+    </w:lvl>
+    <w:lvl w:ilvl="7" w:tplc="04090003" w:tentative="1">
+      <w:start w:val="1"/>
+      <w:numFmt w:val="bullet"/>
+      <w:lvlText w:val="o"/>
+      <w:lvlJc w:val="left"/>
+      <w:pPr>
+        <w:ind w:left="6336" w:hanging="360"/>
+      </w:pPr>
+      <w:rPr>
+        <w:rFonts w:ascii="Courier New" w:hAnsi="Courier New" w:cs="Courier New" w:hint="default"/>
+      </w:rPr>
+    </w:lvl>
+    <w:lvl w:ilvl="8" w:tplc="04090005" w:tentative="1">
+      <w:start w:val="1"/>
+      <w:numFmt w:val="bullet"/>
+      <w:lvlText w:val=""/>
+      <w:lvlJc w:val="left"/>
+      <w:pPr>
+        <w:ind w:left="7056" w:hanging="360"/>
+      </w:pPr>
+      <w:rPr>
+        <w:rFonts w:ascii="Wingdings" w:hAnsi="Wingdings" w:hint="default"/>
+      </w:rPr>
+    </w:lvl>
+  </w:abstractNum>
+  <w:abstractNum w:abstractNumId="13">
     <w:nsid w:val="52611484"/>
     <w:multiLevelType w:val="hybridMultilevel"/>
     <w:tmpl w:val="3F2E2732"/>
@@ -2855,7 +4823,7 @@
       </w:rPr>
     </w:lvl>
   </w:abstractNum>
-  <w:abstractNum w:abstractNumId="13">
+  <w:abstractNum w:abstractNumId="14">
     <w:nsid w:val="6DD540BC"/>
     <w:multiLevelType w:val="hybridMultilevel"/>
     <w:tmpl w:val="B4D28678"/>
@@ -2944,7 +4912,7 @@
       </w:pPr>
     </w:lvl>
   </w:abstractNum>
-  <w:abstractNum w:abstractNumId="14">
+  <w:abstractNum w:abstractNumId="15">
     <w:nsid w:val="74861470"/>
     <w:multiLevelType w:val="hybridMultilevel"/>
     <w:tmpl w:val="136ED364"/>
@@ -3055,13 +5023,13 @@
     <w:abstractNumId w:val="0"/>
   </w:num>
   <w:num w:numId="8">
-    <w:abstractNumId w:val="12"/>
+    <w:abstractNumId w:val="13"/>
   </w:num>
   <w:num w:numId="9">
     <w:abstractNumId w:val="2"/>
   </w:num>
   <w:num w:numId="10">
-    <w:abstractNumId w:val="13"/>
+    <w:abstractNumId w:val="14"/>
   </w:num>
   <w:num w:numId="11">
     <w:abstractNumId w:val="11"/>
@@ -3070,13 +5038,16 @@
     <w:abstractNumId w:val="1"/>
   </w:num>
   <w:num w:numId="13">
-    <w:abstractNumId w:val="14"/>
+    <w:abstractNumId w:val="15"/>
   </w:num>
   <w:num w:numId="14">
     <w:abstractNumId w:val="5"/>
   </w:num>
   <w:num w:numId="15">
     <w:abstractNumId w:val="4"/>
+  </w:num>
+  <w:num w:numId="16">
+    <w:abstractNumId w:val="12"/>
   </w:num>
 </w:numbering>
 </file>
@@ -3314,18 +5285,14 @@
     <w:link w:val="Heading3Char"/>
     <w:autoRedefine/>
     <w:qFormat/>
-    <w:rsid w:val="00E719F2"/>
+    <w:rsid w:val="00A73667"/>
     <w:pPr>
-      <w:numPr>
-        <w:ilvl w:val="2"/>
-        <w:numId w:val="2"/>
-      </w:numPr>
-      <w:spacing w:after="240" w:line="360" w:lineRule="auto"/>
+      <w:spacing w:before="0" w:line="360" w:lineRule="auto"/>
+      <w:ind w:left="1426" w:hanging="288"/>
       <w:outlineLvl w:val="2"/>
     </w:pPr>
     <w:rPr>
-      <w:b/>
-      <w:i/>
+      <w:rFonts w:ascii="Times New Roman" w:hAnsi="Times New Roman"/>
       <w:kern w:val="28"/>
       <w:szCs w:val="20"/>
     </w:rPr>
@@ -3520,11 +5487,9 @@
     <w:name w:val="Heading 3 Char"/>
     <w:basedOn w:val="DefaultParagraphFont"/>
     <w:link w:val="Heading3"/>
-    <w:rsid w:val="00E719F2"/>
+    <w:rsid w:val="00A73667"/>
     <w:rPr>
-      <w:rFonts w:ascii="Arial Narrow" w:eastAsia="Times New Roman" w:hAnsi="Arial Narrow" w:cs="Times New Roman"/>
-      <w:b/>
-      <w:i/>
+      <w:rFonts w:ascii="Times New Roman" w:eastAsia="Times New Roman" w:hAnsi="Times New Roman" w:cs="Times New Roman"/>
       <w:kern w:val="28"/>
       <w:szCs w:val="20"/>
     </w:rPr>
@@ -3669,6 +5634,75 @@
         <w:numId w:val="11"/>
       </w:numPr>
     </w:pPr>
+  </w:style>
+  <w:style w:type="paragraph" w:styleId="TOC1">
+    <w:name w:val="toc 1"/>
+    <w:basedOn w:val="Normal"/>
+    <w:autoRedefine/>
+    <w:uiPriority w:val="39"/>
+    <w:rsid w:val="00E0607A"/>
+    <w:pPr>
+      <w:spacing w:after="120"/>
+      <w:ind w:left="216"/>
+    </w:pPr>
+    <w:rPr>
+      <w:b/>
+      <w:bCs/>
+      <w:iCs/>
+      <w:caps/>
+    </w:rPr>
+  </w:style>
+  <w:style w:type="paragraph" w:styleId="TOC2">
+    <w:name w:val="toc 2"/>
+    <w:basedOn w:val="Normal"/>
+    <w:autoRedefine/>
+    <w:uiPriority w:val="39"/>
+    <w:rsid w:val="00E0607A"/>
+    <w:pPr>
+      <w:spacing w:before="240"/>
+      <w:ind w:left="576"/>
+    </w:pPr>
+    <w:rPr>
+      <w:b/>
+      <w:smallCaps/>
+    </w:rPr>
+  </w:style>
+  <w:style w:type="paragraph" w:styleId="TOC3">
+    <w:name w:val="toc 3"/>
+    <w:basedOn w:val="Normal"/>
+    <w:autoRedefine/>
+    <w:uiPriority w:val="39"/>
+    <w:rsid w:val="00E0607A"/>
+    <w:pPr>
+      <w:spacing w:before="0"/>
+      <w:ind w:left="1094"/>
+    </w:pPr>
+    <w:rPr>
+      <w:iCs/>
+    </w:rPr>
+  </w:style>
+  <w:style w:type="character" w:styleId="Hyperlink">
+    <w:name w:val="Hyperlink"/>
+    <w:basedOn w:val="DefaultParagraphFont"/>
+    <w:uiPriority w:val="99"/>
+    <w:rsid w:val="00E0607A"/>
+    <w:rPr>
+      <w:color w:val="0000FF"/>
+      <w:u w:val="single"/>
+    </w:rPr>
+  </w:style>
+  <w:style w:type="paragraph" w:customStyle="1" w:styleId="ParagonSectionLabel">
+    <w:name w:val="Paragon Section Label"/>
+    <w:basedOn w:val="Normal"/>
+    <w:rsid w:val="00E0607A"/>
+    <w:pPr>
+      <w:spacing w:before="240" w:after="360"/>
+      <w:jc w:val="center"/>
+    </w:pPr>
+    <w:rPr>
+      <w:b/>
+      <w:sz w:val="36"/>
+    </w:rPr>
   </w:style>
 </w:styles>
 </file>

</xml_diff>